<commit_message>
isad เฟส 2 done!!!!!!!!!
</commit_message>
<xml_diff>
--- a/Output_All/ISAD/Reserve Aperture Store System.docx
+++ b/Output_All/ISAD/Reserve Aperture Store System.docx
@@ -552,6 +552,15 @@
       </w:r>
       <w:r>
         <w:rPr>
+          <w:rFonts w:ascii="TH SarabunPSK" w:hAnsi="TH SarabunPSK" w:cs="TH SarabunPSK" w:hint="cs"/>
+          <w:sz w:val="40"/>
+          <w:szCs w:val="40"/>
+          <w:cs/>
+        </w:rPr>
+        <w:t xml:space="preserve"> </w:t>
+      </w:r>
+      <w:r>
+        <w:rPr>
           <w:rFonts w:ascii="TH SarabunPSK" w:hAnsi="TH SarabunPSK" w:cs="TH SarabunPSK"/>
           <w:sz w:val="40"/>
           <w:szCs w:val="40"/>
@@ -1097,190 +1106,32 @@
         <w:jc w:val="center"/>
         <w:rPr>
           <w:rFonts w:ascii="TH SarabunPSK" w:hAnsi="TH SarabunPSK" w:cs="TH SarabunPSK"/>
+          <w:sz w:val="20"/>
+          <w:szCs w:val="20"/>
+        </w:rPr>
+      </w:pPr>
+    </w:p>
+    <w:p>
+      <w:pPr>
+        <w:pStyle w:val="a3"/>
+        <w:rPr>
+          <w:rFonts w:ascii="TH SarabunPSK" w:hAnsi="TH SarabunPSK" w:cs="TH SarabunPSK"/>
           <w:sz w:val="40"/>
           <w:szCs w:val="40"/>
         </w:rPr>
       </w:pPr>
-    </w:p>
-    <w:p>
-      <w:pPr>
-        <w:pStyle w:val="a3"/>
-        <w:rPr>
-          <w:rFonts w:ascii="TH SarabunPSK" w:hAnsi="TH SarabunPSK" w:cs="TH SarabunPSK"/>
+      <w:r>
+        <w:rPr>
+          <w:rFonts w:ascii="TH SarabunPSK" w:hAnsi="TH SarabunPSK" w:cs="TH SarabunPSK"/>
+          <w:noProof/>
           <w:sz w:val="40"/>
           <w:szCs w:val="40"/>
         </w:rPr>
-      </w:pPr>
-      <w:r>
-        <w:rPr>
-          <w:rFonts w:ascii="Arial" w:hAnsi="Arial" w:cs="Arial"/>
-          <w:noProof/>
-          <w:color w:val="000000"/>
-          <w:sz w:val="24"/>
-          <w:szCs w:val="24"/>
-        </w:rPr>
-        <mc:AlternateContent>
-          <mc:Choice Requires="wps">
-            <w:drawing>
-              <wp:anchor distT="0" distB="0" distL="114300" distR="114300" simplePos="0" relativeHeight="251662336" behindDoc="0" locked="0" layoutInCell="1" allowOverlap="1" wp14:anchorId="78B0C071" wp14:editId="2FD3B519">
-                <wp:simplePos x="0" y="0"/>
-                <wp:positionH relativeFrom="column">
-                  <wp:posOffset>4255671</wp:posOffset>
-                </wp:positionH>
-                <wp:positionV relativeFrom="paragraph">
-                  <wp:posOffset>4795306</wp:posOffset>
-                </wp:positionV>
-                <wp:extent cx="855023" cy="178129"/>
-                <wp:effectExtent l="0" t="0" r="2540" b="0"/>
-                <wp:wrapNone/>
-                <wp:docPr id="18" name="สี่เหลี่ยมผืนผ้า 18"/>
-                <wp:cNvGraphicFramePr/>
-                <a:graphic xmlns:a="http://schemas.openxmlformats.org/drawingml/2006/main">
-                  <a:graphicData uri="http://schemas.microsoft.com/office/word/2010/wordprocessingShape">
-                    <wps:wsp>
-                      <wps:cNvSpPr/>
-                      <wps:spPr>
-                        <a:xfrm>
-                          <a:off x="0" y="0"/>
-                          <a:ext cx="855023" cy="178129"/>
-                        </a:xfrm>
-                        <a:prstGeom prst="rect">
-                          <a:avLst/>
-                        </a:prstGeom>
-                        <a:solidFill>
-                          <a:schemeClr val="bg1"/>
-                        </a:solidFill>
-                        <a:ln>
-                          <a:noFill/>
-                        </a:ln>
-                      </wps:spPr>
-                      <wps:style>
-                        <a:lnRef idx="2">
-                          <a:schemeClr val="accent1">
-                            <a:shade val="50000"/>
-                          </a:schemeClr>
-                        </a:lnRef>
-                        <a:fillRef idx="1">
-                          <a:schemeClr val="accent1"/>
-                        </a:fillRef>
-                        <a:effectRef idx="0">
-                          <a:schemeClr val="accent1"/>
-                        </a:effectRef>
-                        <a:fontRef idx="minor">
-                          <a:schemeClr val="lt1"/>
-                        </a:fontRef>
-                      </wps:style>
-                      <wps:bodyPr rot="0" spcFirstLastPara="0" vertOverflow="overflow" horzOverflow="overflow" vert="horz" wrap="square" lIns="91440" tIns="45720" rIns="91440" bIns="45720" numCol="1" spcCol="0" rtlCol="0" fromWordArt="0" anchor="ctr" anchorCtr="0" forceAA="0" compatLnSpc="1">
-                        <a:prstTxWarp prst="textNoShape">
-                          <a:avLst/>
-                        </a:prstTxWarp>
-                        <a:noAutofit/>
-                      </wps:bodyPr>
-                    </wps:wsp>
-                  </a:graphicData>
-                </a:graphic>
-              </wp:anchor>
-            </w:drawing>
-          </mc:Choice>
-          <mc:Fallback>
-            <w:pict>
-              <v:rect w14:anchorId="25B6D6E4" id="สี่เหลี่ยมผืนผ้า 18" o:spid="_x0000_s1026" style="position:absolute;margin-left:335.1pt;margin-top:377.6pt;width:67.3pt;height:14.05pt;z-index:251662336;visibility:visible;mso-wrap-style:square;mso-wrap-distance-left:9pt;mso-wrap-distance-top:0;mso-wrap-distance-right:9pt;mso-wrap-distance-bottom:0;mso-position-horizontal:absolute;mso-position-horizontal-relative:text;mso-position-vertical:absolute;mso-position-vertical-relative:text;v-text-anchor:middle" o:gfxdata="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" fillcolor="white [3212]" stroked="f" strokeweight="1pt"/>
-            </w:pict>
-          </mc:Fallback>
-        </mc:AlternateContent>
-      </w:r>
-      <w:r>
-        <w:rPr>
-          <w:rFonts w:ascii="Arial" w:hAnsi="Arial" w:cs="Arial"/>
-          <w:noProof/>
-          <w:color w:val="000000"/>
-          <w:sz w:val="24"/>
-          <w:szCs w:val="24"/>
-        </w:rPr>
-        <mc:AlternateContent>
-          <mc:Choice Requires="wps">
-            <w:drawing>
-              <wp:anchor distT="0" distB="0" distL="114300" distR="114300" simplePos="0" relativeHeight="251659264" behindDoc="0" locked="0" layoutInCell="1" allowOverlap="1" wp14:anchorId="67D75845" wp14:editId="4B624740">
-                <wp:simplePos x="0" y="0"/>
-                <wp:positionH relativeFrom="column">
-                  <wp:posOffset>3943701</wp:posOffset>
-                </wp:positionH>
-                <wp:positionV relativeFrom="paragraph">
-                  <wp:posOffset>4458206</wp:posOffset>
-                </wp:positionV>
-                <wp:extent cx="903180" cy="252442"/>
-                <wp:effectExtent l="0" t="0" r="0" b="0"/>
-                <wp:wrapNone/>
-                <wp:docPr id="2" name="สี่เหลี่ยมผืนผ้า 2"/>
-                <wp:cNvGraphicFramePr/>
-                <a:graphic xmlns:a="http://schemas.openxmlformats.org/drawingml/2006/main">
-                  <a:graphicData uri="http://schemas.microsoft.com/office/word/2010/wordprocessingShape">
-                    <wps:wsp>
-                      <wps:cNvSpPr/>
-                      <wps:spPr>
-                        <a:xfrm>
-                          <a:off x="0" y="0"/>
-                          <a:ext cx="903180" cy="252442"/>
-                        </a:xfrm>
-                        <a:prstGeom prst="rect">
-                          <a:avLst/>
-                        </a:prstGeom>
-                        <a:solidFill>
-                          <a:schemeClr val="bg1"/>
-                        </a:solidFill>
-                        <a:ln>
-                          <a:noFill/>
-                        </a:ln>
-                      </wps:spPr>
-                      <wps:style>
-                        <a:lnRef idx="2">
-                          <a:schemeClr val="accent1">
-                            <a:shade val="50000"/>
-                          </a:schemeClr>
-                        </a:lnRef>
-                        <a:fillRef idx="1">
-                          <a:schemeClr val="accent1"/>
-                        </a:fillRef>
-                        <a:effectRef idx="0">
-                          <a:schemeClr val="accent1"/>
-                        </a:effectRef>
-                        <a:fontRef idx="minor">
-                          <a:schemeClr val="lt1"/>
-                        </a:fontRef>
-                      </wps:style>
-                      <wps:bodyPr rot="0" spcFirstLastPara="0" vertOverflow="overflow" horzOverflow="overflow" vert="horz" wrap="square" lIns="91440" tIns="45720" rIns="91440" bIns="45720" numCol="1" spcCol="0" rtlCol="0" fromWordArt="0" anchor="ctr" anchorCtr="0" forceAA="0" compatLnSpc="1">
-                        <a:prstTxWarp prst="textNoShape">
-                          <a:avLst/>
-                        </a:prstTxWarp>
-                        <a:noAutofit/>
-                      </wps:bodyPr>
-                    </wps:wsp>
-                  </a:graphicData>
-                </a:graphic>
-              </wp:anchor>
-            </w:drawing>
-          </mc:Choice>
-          <mc:Fallback>
-            <w:pict>
-              <v:rect w14:anchorId="35F28565" id="สี่เหลี่ยมผืนผ้า 2" o:spid="_x0000_s1026" style="position:absolute;margin-left:310.55pt;margin-top:351.05pt;width:71.1pt;height:19.9pt;z-index:251659264;visibility:visible;mso-wrap-style:square;mso-wrap-distance-left:9pt;mso-wrap-distance-top:0;mso-wrap-distance-right:9pt;mso-wrap-distance-bottom:0;mso-position-horizontal:absolute;mso-position-horizontal-relative:text;mso-position-vertical:absolute;mso-position-vertical-relative:text;v-text-anchor:middle" o:gfxdata="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" fillcolor="white [3212]" stroked="f" strokeweight="1pt"/>
-            </w:pict>
-          </mc:Fallback>
-        </mc:AlternateContent>
-      </w:r>
-      <w:r>
-        <w:rPr>
-          <w:rFonts w:ascii="Arial" w:hAnsi="Arial" w:cs="Arial"/>
-          <w:noProof/>
-          <w:color w:val="000000"/>
-          <w:sz w:val="24"/>
-          <w:szCs w:val="24"/>
-          <w:bdr w:val="none" w:sz="0" w:space="0" w:color="auto" w:frame="1"/>
-        </w:rPr>
         <w:drawing>
-          <wp:inline distT="0" distB="0" distL="0" distR="0" wp14:anchorId="14544994" wp14:editId="009778C1">
-            <wp:extent cx="6353456" cy="5040000"/>
-            <wp:effectExtent l="0" t="0" r="9525" b="8255"/>
-            <wp:docPr id="1" name="รูปภาพ 1" descr="https://lh4.googleusercontent.com/sRhXX9G9SKCDhw8-QfGa9qSjqBZBFdQpnEhDwdRS6QAx_U9AT8wZL6gVofUdMZeHIwcZetZYdxVOtfgqkvBEWzi_2LtfbISFSVrgwGl0-s5INouZFC-DtmX76D481HBizi8O2Svk"/>
+          <wp:inline distT="0" distB="0" distL="0" distR="0" wp14:anchorId="61EB1CC0" wp14:editId="1C21B63B">
+            <wp:extent cx="6336000" cy="4781255"/>
+            <wp:effectExtent l="0" t="0" r="8255" b="635"/>
+            <wp:docPr id="32" name="รูปภาพ 32"/>
             <wp:cNvGraphicFramePr>
               <a:graphicFrameLocks xmlns:a="http://schemas.openxmlformats.org/drawingml/2006/main" noChangeAspect="1"/>
             </wp:cNvGraphicFramePr>
@@ -1288,10 +1139,8 @@
               <a:graphicData uri="http://schemas.openxmlformats.org/drawingml/2006/picture">
                 <pic:pic xmlns:pic="http://schemas.openxmlformats.org/drawingml/2006/picture">
                   <pic:nvPicPr>
-                    <pic:cNvPr id="0" name="Picture 1" descr="https://lh4.googleusercontent.com/sRhXX9G9SKCDhw8-QfGa9qSjqBZBFdQpnEhDwdRS6QAx_U9AT8wZL6gVofUdMZeHIwcZetZYdxVOtfgqkvBEWzi_2LtfbISFSVrgwGl0-s5INouZFC-DtmX76D481HBizi8O2Svk"/>
-                    <pic:cNvPicPr>
-                      <a:picLocks noChangeAspect="1" noChangeArrowheads="1"/>
-                    </pic:cNvPicPr>
+                    <pic:cNvPr id="32" name="Usecase.png"/>
+                    <pic:cNvPicPr/>
                   </pic:nvPicPr>
                   <pic:blipFill>
                     <a:blip r:embed="rId5">
@@ -1301,23 +1150,18 @@
                         </a:ext>
                       </a:extLst>
                     </a:blip>
-                    <a:srcRect/>
                     <a:stretch>
                       <a:fillRect/>
                     </a:stretch>
                   </pic:blipFill>
-                  <pic:spPr bwMode="auto">
+                  <pic:spPr>
                     <a:xfrm>
                       <a:off x="0" y="0"/>
-                      <a:ext cx="6353456" cy="5040000"/>
+                      <a:ext cx="6336000" cy="4781255"/>
                     </a:xfrm>
                     <a:prstGeom prst="rect">
                       <a:avLst/>
                     </a:prstGeom>
-                    <a:noFill/>
-                    <a:ln>
-                      <a:noFill/>
-                    </a:ln>
                   </pic:spPr>
                 </pic:pic>
               </a:graphicData>
@@ -1528,8 +1372,8 @@
           <w:rFonts w:ascii="TH SarabunPSK" w:hAnsi="TH SarabunPSK" w:cs="TH SarabunPSK"/>
           <w:b/>
           <w:bCs/>
-          <w:sz w:val="180"/>
-          <w:szCs w:val="180"/>
+          <w:sz w:val="40"/>
+          <w:szCs w:val="40"/>
         </w:rPr>
       </w:pPr>
     </w:p>
@@ -1545,6 +1389,32 @@
           <w:szCs w:val="40"/>
         </w:rPr>
       </w:pPr>
+    </w:p>
+    <w:p>
+      <w:pPr>
+        <w:pStyle w:val="a3"/>
+        <w:jc w:val="center"/>
+        <w:rPr>
+          <w:rFonts w:ascii="TH SarabunPSK" w:hAnsi="TH SarabunPSK" w:cs="TH SarabunPSK"/>
+          <w:b/>
+          <w:bCs/>
+          <w:sz w:val="180"/>
+          <w:szCs w:val="180"/>
+        </w:rPr>
+      </w:pPr>
+    </w:p>
+    <w:p>
+      <w:pPr>
+        <w:pStyle w:val="a3"/>
+        <w:jc w:val="center"/>
+        <w:rPr>
+          <w:rFonts w:ascii="TH SarabunPSK" w:hAnsi="TH SarabunPSK" w:cs="TH SarabunPSK"/>
+          <w:b/>
+          <w:bCs/>
+          <w:sz w:val="40"/>
+          <w:szCs w:val="40"/>
+        </w:rPr>
+      </w:pPr>
       <w:r>
         <w:rPr>
           <w:rFonts w:ascii="TH SarabunPSK" w:hAnsi="TH SarabunPSK" w:cs="TH SarabunPSK"/>
@@ -1575,16 +1445,6 @@
         </w:rPr>
         <w:t>Case Specification</w:t>
       </w:r>
-    </w:p>
-    <w:p>
-      <w:pPr>
-        <w:spacing w:after="0" w:line="240" w:lineRule="auto"/>
-        <w:rPr>
-          <w:rFonts w:ascii="Angsana New" w:eastAsia="Times New Roman" w:hAnsi="Angsana New" w:cs="Angsana New"/>
-          <w:sz w:val="40"/>
-          <w:szCs w:val="40"/>
-        </w:rPr>
-      </w:pPr>
     </w:p>
     <w:p>
       <w:pPr>
@@ -6356,9 +6216,10 @@
             <w:pPr>
               <w:pStyle w:val="a3"/>
               <w:rPr>
-                <w:rFonts w:ascii="TH SarabunPSK" w:hAnsi="TH SarabunPSK" w:cs="TH SarabunPSK"/>
-                <w:sz w:val="32"/>
-                <w:szCs w:val="32"/>
+                <w:rFonts w:ascii="TH SarabunPSK" w:hAnsi="TH SarabunPSK" w:cs="TH SarabunPSK" w:hint="cs"/>
+                <w:sz w:val="32"/>
+                <w:szCs w:val="32"/>
+                <w:cs/>
               </w:rPr>
             </w:pPr>
             <w:r>
@@ -6381,14 +6242,25 @@
                 <w:szCs w:val="32"/>
               </w:rPr>
             </w:pPr>
-            <w:r>
-              <w:rPr>
-                <w:rFonts w:ascii="TH SarabunPSK" w:hAnsi="TH SarabunPSK" w:cs="TH SarabunPSK"/>
-                <w:sz w:val="32"/>
-                <w:szCs w:val="32"/>
-                <w:shd w:val="clear" w:color="auto" w:fill="FFFFFF"/>
-              </w:rPr>
-              <w:t>( Remove store )</w:t>
+            <w:proofErr w:type="gramStart"/>
+            <w:r>
+              <w:rPr>
+                <w:rFonts w:ascii="TH SarabunPSK" w:hAnsi="TH SarabunPSK" w:cs="TH SarabunPSK"/>
+                <w:sz w:val="32"/>
+                <w:szCs w:val="32"/>
+                <w:shd w:val="clear" w:color="auto" w:fill="FFFFFF"/>
+              </w:rPr>
+              <w:t>( Remove</w:t>
+            </w:r>
+            <w:proofErr w:type="gramEnd"/>
+            <w:r>
+              <w:rPr>
+                <w:rFonts w:ascii="TH SarabunPSK" w:hAnsi="TH SarabunPSK" w:cs="TH SarabunPSK"/>
+                <w:sz w:val="32"/>
+                <w:szCs w:val="32"/>
+                <w:shd w:val="clear" w:color="auto" w:fill="FFFFFF"/>
+              </w:rPr>
+              <w:t xml:space="preserve"> store )</w:t>
             </w:r>
           </w:p>
         </w:tc>
@@ -9542,11 +9414,12 @@
             <w:pPr>
               <w:pStyle w:val="a3"/>
               <w:rPr>
-                <w:rFonts w:ascii="TH SarabunPSK" w:hAnsi="TH SarabunPSK" w:cs="TH SarabunPSK"/>
-                <w:b/>
-                <w:bCs/>
-                <w:sz w:val="32"/>
-                <w:szCs w:val="32"/>
+                <w:rFonts w:ascii="TH SarabunPSK" w:hAnsi="TH SarabunPSK" w:cs="TH SarabunPSK" w:hint="cs"/>
+                <w:b/>
+                <w:bCs/>
+                <w:sz w:val="32"/>
+                <w:szCs w:val="32"/>
+                <w:cs/>
               </w:rPr>
             </w:pPr>
             <w:r>
@@ -9600,16 +9473,29 @@
                 <w:szCs w:val="32"/>
               </w:rPr>
             </w:pPr>
-            <w:r>
-              <w:rPr>
-                <w:rFonts w:ascii="TH SarabunPSK" w:hAnsi="TH SarabunPSK" w:cs="TH SarabunPSK"/>
-                <w:b/>
-                <w:bCs/>
-                <w:sz w:val="32"/>
-                <w:szCs w:val="32"/>
-                <w:shd w:val="clear" w:color="auto" w:fill="FFFFFF"/>
-              </w:rPr>
-              <w:t>( Use Case Name )</w:t>
+            <w:proofErr w:type="gramStart"/>
+            <w:r>
+              <w:rPr>
+                <w:rFonts w:ascii="TH SarabunPSK" w:hAnsi="TH SarabunPSK" w:cs="TH SarabunPSK"/>
+                <w:b/>
+                <w:bCs/>
+                <w:sz w:val="32"/>
+                <w:szCs w:val="32"/>
+                <w:shd w:val="clear" w:color="auto" w:fill="FFFFFF"/>
+              </w:rPr>
+              <w:t>( Use</w:t>
+            </w:r>
+            <w:proofErr w:type="gramEnd"/>
+            <w:r>
+              <w:rPr>
+                <w:rFonts w:ascii="TH SarabunPSK" w:hAnsi="TH SarabunPSK" w:cs="TH SarabunPSK"/>
+                <w:b/>
+                <w:bCs/>
+                <w:sz w:val="32"/>
+                <w:szCs w:val="32"/>
+                <w:shd w:val="clear" w:color="auto" w:fill="FFFFFF"/>
+              </w:rPr>
+              <w:t xml:space="preserve"> Case Name )</w:t>
             </w:r>
           </w:p>
         </w:tc>
@@ -9635,7 +9521,7 @@
             <w:pPr>
               <w:pStyle w:val="a3"/>
               <w:rPr>
-                <w:rFonts w:ascii="TH SarabunPSK" w:hAnsi="TH SarabunPSK" w:cs="TH SarabunPSK" w:hint="cs"/>
+                <w:rFonts w:ascii="TH SarabunPSK" w:hAnsi="TH SarabunPSK" w:cs="TH SarabunPSK"/>
                 <w:sz w:val="32"/>
                 <w:szCs w:val="32"/>
                 <w:cs/>
@@ -11182,24 +11068,32 @@
                 <w:sz w:val="28"/>
               </w:rPr>
             </w:pPr>
-            <w:r>
-              <w:rPr>
-                <w:rFonts w:ascii="TH SarabunPSK" w:hAnsi="TH SarabunPSK" w:cs="TH SarabunPSK"/>
-                <w:sz w:val="28"/>
-                <w:shd w:val="clear" w:color="auto" w:fill="FFFFFF"/>
-              </w:rPr>
-              <w:t xml:space="preserve">( Edit </w:t>
-            </w:r>
-            <w:proofErr w:type="spellStart"/>
-            <w:r>
-              <w:rPr>
-                <w:rFonts w:ascii="TH SarabunPSK" w:hAnsi="TH SarabunPSK" w:cs="TH SarabunPSK"/>
-                <w:sz w:val="28"/>
-                <w:shd w:val="clear" w:color="auto" w:fill="FFFFFF"/>
-              </w:rPr>
-              <w:t>warmlete</w:t>
-            </w:r>
-            <w:proofErr w:type="spellEnd"/>
+            <w:proofErr w:type="gramStart"/>
+            <w:r>
+              <w:rPr>
+                <w:rFonts w:ascii="TH SarabunPSK" w:hAnsi="TH SarabunPSK" w:cs="TH SarabunPSK"/>
+                <w:sz w:val="28"/>
+                <w:shd w:val="clear" w:color="auto" w:fill="FFFFFF"/>
+              </w:rPr>
+              <w:t>( Edit</w:t>
+            </w:r>
+            <w:proofErr w:type="gramEnd"/>
+            <w:r>
+              <w:rPr>
+                <w:rFonts w:ascii="TH SarabunPSK" w:hAnsi="TH SarabunPSK" w:cs="TH SarabunPSK"/>
+                <w:sz w:val="28"/>
+                <w:shd w:val="clear" w:color="auto" w:fill="FFFFFF"/>
+              </w:rPr>
+              <w:t xml:space="preserve"> </w:t>
+            </w:r>
+            <w:r>
+              <w:rPr>
+                <w:rFonts w:ascii="TH SarabunPSK" w:hAnsi="TH SarabunPSK" w:cs="TH SarabunPSK"/>
+                <w:sz w:val="28"/>
+                <w:shd w:val="clear" w:color="auto" w:fill="FFFFFF"/>
+              </w:rPr>
+              <w:t>expenses</w:t>
+            </w:r>
             <w:r>
               <w:rPr>
                 <w:rFonts w:ascii="TH SarabunPSK" w:hAnsi="TH SarabunPSK" w:cs="TH SarabunPSK"/>
@@ -12598,6 +12492,1683 @@
           <w:rFonts w:ascii="TH SarabunPSK" w:hAnsi="TH SarabunPSK" w:cs="TH SarabunPSK"/>
           <w:sz w:val="32"/>
           <w:szCs w:val="32"/>
+        </w:rPr>
+      </w:pPr>
+    </w:p>
+    <w:p>
+      <w:pPr>
+        <w:spacing w:after="0" w:line="240" w:lineRule="auto"/>
+        <w:rPr>
+          <w:rFonts w:ascii="Angsana New" w:eastAsia="Times New Roman" w:hAnsi="Angsana New" w:cs="Angsana New"/>
+          <w:sz w:val="28"/>
+        </w:rPr>
+      </w:pPr>
+    </w:p>
+    <w:tbl>
+      <w:tblPr>
+        <w:tblW w:w="0" w:type="auto"/>
+        <w:tblCellMar>
+          <w:top w:w="15" w:type="dxa"/>
+          <w:left w:w="15" w:type="dxa"/>
+          <w:bottom w:w="15" w:type="dxa"/>
+          <w:right w:w="15" w:type="dxa"/>
+        </w:tblCellMar>
+        <w:tblLook w:val="04A0" w:firstRow="1" w:lastRow="0" w:firstColumn="1" w:lastColumn="0" w:noHBand="0" w:noVBand="1"/>
+      </w:tblPr>
+      <w:tblGrid>
+        <w:gridCol w:w="2377"/>
+        <w:gridCol w:w="3283"/>
+        <w:gridCol w:w="3958"/>
+      </w:tblGrid>
+      <w:tr>
+        <w:trPr>
+          <w:trHeight w:val="719"/>
+        </w:trPr>
+        <w:tc>
+          <w:tcPr>
+            <w:tcW w:w="0" w:type="auto"/>
+            <w:tcBorders>
+              <w:top w:val="single" w:sz="8" w:space="0" w:color="000000"/>
+              <w:left w:val="single" w:sz="8" w:space="0" w:color="000000"/>
+              <w:bottom w:val="single" w:sz="8" w:space="0" w:color="000000"/>
+              <w:right w:val="single" w:sz="8" w:space="0" w:color="000000"/>
+            </w:tcBorders>
+            <w:tcMar>
+              <w:top w:w="100" w:type="dxa"/>
+              <w:left w:w="100" w:type="dxa"/>
+              <w:bottom w:w="100" w:type="dxa"/>
+              <w:right w:w="100" w:type="dxa"/>
+            </w:tcMar>
+            <w:hideMark/>
+          </w:tcPr>
+          <w:p>
+            <w:pPr>
+              <w:spacing w:after="0" w:line="240" w:lineRule="auto"/>
+              <w:rPr>
+                <w:rFonts w:ascii="TH SarabunPSK" w:eastAsia="Times New Roman" w:hAnsi="TH SarabunPSK" w:cs="TH SarabunPSK" w:hint="cs"/>
+                <w:b/>
+                <w:bCs/>
+                <w:sz w:val="28"/>
+              </w:rPr>
+            </w:pPr>
+            <w:r>
+              <w:rPr>
+                <w:rFonts w:ascii="TH SarabunPSK" w:eastAsia="Times New Roman" w:hAnsi="TH SarabunPSK" w:cs="TH SarabunPSK" w:hint="cs"/>
+                <w:b/>
+                <w:bCs/>
+                <w:color w:val="1D2129"/>
+                <w:sz w:val="28"/>
+                <w:shd w:val="clear" w:color="auto" w:fill="FFFFFF"/>
+                <w:cs/>
+              </w:rPr>
+              <w:lastRenderedPageBreak/>
+              <w:t>ชื่อ</w:t>
+            </w:r>
+            <w:proofErr w:type="spellStart"/>
+            <w:r>
+              <w:rPr>
+                <w:rFonts w:ascii="TH SarabunPSK" w:eastAsia="Times New Roman" w:hAnsi="TH SarabunPSK" w:cs="TH SarabunPSK" w:hint="cs"/>
+                <w:b/>
+                <w:bCs/>
+                <w:color w:val="1D2129"/>
+                <w:sz w:val="28"/>
+                <w:shd w:val="clear" w:color="auto" w:fill="FFFFFF"/>
+                <w:cs/>
+              </w:rPr>
+              <w:t>ยูสเค</w:t>
+            </w:r>
+            <w:proofErr w:type="spellEnd"/>
+            <w:r>
+              <w:rPr>
+                <w:rFonts w:ascii="TH SarabunPSK" w:eastAsia="Times New Roman" w:hAnsi="TH SarabunPSK" w:cs="TH SarabunPSK" w:hint="cs"/>
+                <w:b/>
+                <w:bCs/>
+                <w:color w:val="1D2129"/>
+                <w:sz w:val="28"/>
+                <w:shd w:val="clear" w:color="auto" w:fill="FFFFFF"/>
+                <w:cs/>
+              </w:rPr>
+              <w:t>ส</w:t>
+            </w:r>
+          </w:p>
+          <w:p>
+            <w:pPr>
+              <w:spacing w:after="0" w:line="240" w:lineRule="auto"/>
+              <w:rPr>
+                <w:rFonts w:ascii="TH SarabunPSK" w:eastAsia="Times New Roman" w:hAnsi="TH SarabunPSK" w:cs="TH SarabunPSK" w:hint="cs"/>
+                <w:b/>
+                <w:bCs/>
+                <w:sz w:val="28"/>
+              </w:rPr>
+            </w:pPr>
+            <w:proofErr w:type="gramStart"/>
+            <w:r>
+              <w:rPr>
+                <w:rFonts w:ascii="TH SarabunPSK" w:eastAsia="Times New Roman" w:hAnsi="TH SarabunPSK" w:cs="TH SarabunPSK" w:hint="cs"/>
+                <w:b/>
+                <w:bCs/>
+                <w:color w:val="1D2129"/>
+                <w:sz w:val="28"/>
+                <w:shd w:val="clear" w:color="auto" w:fill="FFFFFF"/>
+              </w:rPr>
+              <w:t>( Use</w:t>
+            </w:r>
+            <w:proofErr w:type="gramEnd"/>
+            <w:r>
+              <w:rPr>
+                <w:rFonts w:ascii="TH SarabunPSK" w:eastAsia="Times New Roman" w:hAnsi="TH SarabunPSK" w:cs="TH SarabunPSK" w:hint="cs"/>
+                <w:b/>
+                <w:bCs/>
+                <w:color w:val="1D2129"/>
+                <w:sz w:val="28"/>
+                <w:shd w:val="clear" w:color="auto" w:fill="FFFFFF"/>
+              </w:rPr>
+              <w:t xml:space="preserve"> Case Name )</w:t>
+            </w:r>
+          </w:p>
+        </w:tc>
+        <w:tc>
+          <w:tcPr>
+            <w:tcW w:w="0" w:type="auto"/>
+            <w:gridSpan w:val="2"/>
+            <w:tcBorders>
+              <w:top w:val="single" w:sz="8" w:space="0" w:color="000000"/>
+              <w:left w:val="single" w:sz="8" w:space="0" w:color="000000"/>
+              <w:bottom w:val="single" w:sz="8" w:space="0" w:color="000000"/>
+              <w:right w:val="single" w:sz="8" w:space="0" w:color="000000"/>
+            </w:tcBorders>
+            <w:tcMar>
+              <w:top w:w="100" w:type="dxa"/>
+              <w:left w:w="100" w:type="dxa"/>
+              <w:bottom w:w="100" w:type="dxa"/>
+              <w:right w:w="100" w:type="dxa"/>
+            </w:tcMar>
+            <w:hideMark/>
+          </w:tcPr>
+          <w:p>
+            <w:pPr>
+              <w:spacing w:after="0" w:line="240" w:lineRule="auto"/>
+              <w:rPr>
+                <w:rFonts w:ascii="TH SarabunPSK" w:eastAsia="Times New Roman" w:hAnsi="TH SarabunPSK" w:cs="TH SarabunPSK" w:hint="cs"/>
+                <w:sz w:val="28"/>
+              </w:rPr>
+            </w:pPr>
+            <w:r>
+              <w:rPr>
+                <w:rFonts w:ascii="TH SarabunPSK" w:eastAsia="Times New Roman" w:hAnsi="TH SarabunPSK" w:cs="TH SarabunPSK" w:hint="cs"/>
+                <w:color w:val="000000"/>
+                <w:sz w:val="28"/>
+                <w:cs/>
+              </w:rPr>
+              <w:t>เพิ่มค่าใช้จ่ายในการเช่าพื้นที่ของห้าง</w:t>
+            </w:r>
+          </w:p>
+          <w:p>
+            <w:pPr>
+              <w:spacing w:after="0" w:line="240" w:lineRule="auto"/>
+              <w:rPr>
+                <w:rFonts w:ascii="TH SarabunPSK" w:eastAsia="Times New Roman" w:hAnsi="TH SarabunPSK" w:cs="TH SarabunPSK" w:hint="cs"/>
+                <w:sz w:val="28"/>
+              </w:rPr>
+            </w:pPr>
+            <w:proofErr w:type="gramStart"/>
+            <w:r>
+              <w:rPr>
+                <w:rFonts w:ascii="TH SarabunPSK" w:eastAsia="Times New Roman" w:hAnsi="TH SarabunPSK" w:cs="TH SarabunPSK" w:hint="cs"/>
+                <w:color w:val="1D2129"/>
+                <w:sz w:val="28"/>
+                <w:shd w:val="clear" w:color="auto" w:fill="FFFFFF"/>
+              </w:rPr>
+              <w:t xml:space="preserve">( </w:t>
+            </w:r>
+            <w:r>
+              <w:rPr>
+                <w:rFonts w:ascii="TH SarabunPSK" w:eastAsia="Times New Roman" w:hAnsi="TH SarabunPSK" w:cs="TH SarabunPSK"/>
+                <w:color w:val="1D2129"/>
+                <w:sz w:val="28"/>
+                <w:shd w:val="clear" w:color="auto" w:fill="FFFFFF"/>
+              </w:rPr>
+              <w:t>A</w:t>
+            </w:r>
+            <w:r>
+              <w:rPr>
+                <w:rFonts w:ascii="TH SarabunPSK" w:eastAsia="Times New Roman" w:hAnsi="TH SarabunPSK" w:cs="TH SarabunPSK" w:hint="cs"/>
+                <w:color w:val="1D2129"/>
+                <w:sz w:val="28"/>
+                <w:shd w:val="clear" w:color="auto" w:fill="FFFFFF"/>
+              </w:rPr>
+              <w:t>dd</w:t>
+            </w:r>
+            <w:proofErr w:type="gramEnd"/>
+            <w:r>
+              <w:rPr>
+                <w:rFonts w:ascii="TH SarabunPSK" w:eastAsia="Times New Roman" w:hAnsi="TH SarabunPSK" w:cs="TH SarabunPSK" w:hint="cs"/>
+                <w:color w:val="1D2129"/>
+                <w:sz w:val="28"/>
+                <w:shd w:val="clear" w:color="auto" w:fill="FFFFFF"/>
+              </w:rPr>
+              <w:t xml:space="preserve"> </w:t>
+            </w:r>
+            <w:r>
+              <w:rPr>
+                <w:rFonts w:ascii="TH SarabunPSK" w:hAnsi="TH SarabunPSK" w:cs="TH SarabunPSK"/>
+                <w:sz w:val="28"/>
+                <w:shd w:val="clear" w:color="auto" w:fill="FFFFFF"/>
+              </w:rPr>
+              <w:t>expenses</w:t>
+            </w:r>
+            <w:r>
+              <w:rPr>
+                <w:rFonts w:ascii="TH SarabunPSK" w:eastAsia="Times New Roman" w:hAnsi="TH SarabunPSK" w:cs="TH SarabunPSK" w:hint="cs"/>
+                <w:color w:val="1D2129"/>
+                <w:sz w:val="28"/>
+                <w:shd w:val="clear" w:color="auto" w:fill="FFFFFF"/>
+              </w:rPr>
+              <w:t xml:space="preserve"> and utility bill )</w:t>
+            </w:r>
+          </w:p>
+        </w:tc>
+      </w:tr>
+      <w:tr>
+        <w:trPr>
+          <w:trHeight w:val="600"/>
+        </w:trPr>
+        <w:tc>
+          <w:tcPr>
+            <w:tcW w:w="0" w:type="auto"/>
+            <w:tcBorders>
+              <w:top w:val="single" w:sz="8" w:space="0" w:color="000000"/>
+              <w:left w:val="single" w:sz="8" w:space="0" w:color="000000"/>
+              <w:bottom w:val="single" w:sz="8" w:space="0" w:color="000000"/>
+              <w:right w:val="single" w:sz="8" w:space="0" w:color="000000"/>
+            </w:tcBorders>
+            <w:tcMar>
+              <w:top w:w="100" w:type="dxa"/>
+              <w:left w:w="100" w:type="dxa"/>
+              <w:bottom w:w="100" w:type="dxa"/>
+              <w:right w:w="100" w:type="dxa"/>
+            </w:tcMar>
+            <w:hideMark/>
+          </w:tcPr>
+          <w:p>
+            <w:pPr>
+              <w:spacing w:after="0" w:line="240" w:lineRule="auto"/>
+              <w:rPr>
+                <w:rFonts w:ascii="TH SarabunPSK" w:eastAsia="Times New Roman" w:hAnsi="TH SarabunPSK" w:cs="TH SarabunPSK" w:hint="cs"/>
+                <w:b/>
+                <w:bCs/>
+                <w:sz w:val="28"/>
+              </w:rPr>
+            </w:pPr>
+            <w:r>
+              <w:rPr>
+                <w:rFonts w:ascii="TH SarabunPSK" w:eastAsia="Times New Roman" w:hAnsi="TH SarabunPSK" w:cs="TH SarabunPSK" w:hint="cs"/>
+                <w:b/>
+                <w:bCs/>
+                <w:color w:val="1D2129"/>
+                <w:sz w:val="28"/>
+                <w:shd w:val="clear" w:color="auto" w:fill="FFFFFF"/>
+                <w:cs/>
+              </w:rPr>
+              <w:t>เลขที่กำกับ</w:t>
+            </w:r>
+          </w:p>
+          <w:p>
+            <w:pPr>
+              <w:spacing w:after="0" w:line="240" w:lineRule="auto"/>
+              <w:rPr>
+                <w:rFonts w:ascii="TH SarabunPSK" w:eastAsia="Times New Roman" w:hAnsi="TH SarabunPSK" w:cs="TH SarabunPSK" w:hint="cs"/>
+                <w:b/>
+                <w:bCs/>
+                <w:sz w:val="28"/>
+              </w:rPr>
+            </w:pPr>
+            <w:proofErr w:type="gramStart"/>
+            <w:r>
+              <w:rPr>
+                <w:rFonts w:ascii="TH SarabunPSK" w:eastAsia="Times New Roman" w:hAnsi="TH SarabunPSK" w:cs="TH SarabunPSK" w:hint="cs"/>
+                <w:b/>
+                <w:bCs/>
+                <w:color w:val="1D2129"/>
+                <w:sz w:val="28"/>
+                <w:shd w:val="clear" w:color="auto" w:fill="FFFFFF"/>
+              </w:rPr>
+              <w:t>( Use</w:t>
+            </w:r>
+            <w:proofErr w:type="gramEnd"/>
+            <w:r>
+              <w:rPr>
+                <w:rFonts w:ascii="TH SarabunPSK" w:eastAsia="Times New Roman" w:hAnsi="TH SarabunPSK" w:cs="TH SarabunPSK" w:hint="cs"/>
+                <w:b/>
+                <w:bCs/>
+                <w:color w:val="1D2129"/>
+                <w:sz w:val="28"/>
+                <w:shd w:val="clear" w:color="auto" w:fill="FFFFFF"/>
+              </w:rPr>
+              <w:t xml:space="preserve"> Case ID )</w:t>
+            </w:r>
+          </w:p>
+        </w:tc>
+        <w:tc>
+          <w:tcPr>
+            <w:tcW w:w="0" w:type="auto"/>
+            <w:gridSpan w:val="2"/>
+            <w:tcBorders>
+              <w:top w:val="single" w:sz="8" w:space="0" w:color="000000"/>
+              <w:left w:val="single" w:sz="8" w:space="0" w:color="000000"/>
+              <w:bottom w:val="single" w:sz="8" w:space="0" w:color="000000"/>
+              <w:right w:val="single" w:sz="8" w:space="0" w:color="000000"/>
+            </w:tcBorders>
+            <w:tcMar>
+              <w:top w:w="100" w:type="dxa"/>
+              <w:left w:w="100" w:type="dxa"/>
+              <w:bottom w:w="100" w:type="dxa"/>
+              <w:right w:w="100" w:type="dxa"/>
+            </w:tcMar>
+            <w:hideMark/>
+          </w:tcPr>
+          <w:p>
+            <w:pPr>
+              <w:spacing w:after="0" w:line="240" w:lineRule="auto"/>
+              <w:rPr>
+                <w:rFonts w:ascii="TH SarabunPSK" w:eastAsia="Times New Roman" w:hAnsi="TH SarabunPSK" w:cs="TH SarabunPSK" w:hint="cs"/>
+                <w:sz w:val="28"/>
+              </w:rPr>
+            </w:pPr>
+            <w:r>
+              <w:rPr>
+                <w:rFonts w:ascii="TH SarabunPSK" w:eastAsia="Times New Roman" w:hAnsi="TH SarabunPSK" w:cs="TH SarabunPSK" w:hint="cs"/>
+                <w:color w:val="1D2129"/>
+                <w:sz w:val="28"/>
+                <w:shd w:val="clear" w:color="auto" w:fill="FFFFFF"/>
+              </w:rPr>
+              <w:t>UC-08</w:t>
+            </w:r>
+          </w:p>
+        </w:tc>
+      </w:tr>
+      <w:tr>
+        <w:trPr>
+          <w:trHeight w:val="600"/>
+        </w:trPr>
+        <w:tc>
+          <w:tcPr>
+            <w:tcW w:w="0" w:type="auto"/>
+            <w:tcBorders>
+              <w:top w:val="single" w:sz="8" w:space="0" w:color="000000"/>
+              <w:left w:val="single" w:sz="8" w:space="0" w:color="000000"/>
+              <w:bottom w:val="single" w:sz="8" w:space="0" w:color="000000"/>
+              <w:right w:val="single" w:sz="8" w:space="0" w:color="000000"/>
+            </w:tcBorders>
+            <w:tcMar>
+              <w:top w:w="100" w:type="dxa"/>
+              <w:left w:w="100" w:type="dxa"/>
+              <w:bottom w:w="100" w:type="dxa"/>
+              <w:right w:w="100" w:type="dxa"/>
+            </w:tcMar>
+            <w:hideMark/>
+          </w:tcPr>
+          <w:p>
+            <w:pPr>
+              <w:spacing w:after="0" w:line="240" w:lineRule="auto"/>
+              <w:rPr>
+                <w:rFonts w:ascii="TH SarabunPSK" w:eastAsia="Times New Roman" w:hAnsi="TH SarabunPSK" w:cs="TH SarabunPSK" w:hint="cs"/>
+                <w:b/>
+                <w:bCs/>
+                <w:sz w:val="28"/>
+              </w:rPr>
+            </w:pPr>
+            <w:r>
+              <w:rPr>
+                <w:rFonts w:ascii="TH SarabunPSK" w:eastAsia="Times New Roman" w:hAnsi="TH SarabunPSK" w:cs="TH SarabunPSK" w:hint="cs"/>
+                <w:b/>
+                <w:bCs/>
+                <w:color w:val="1D2129"/>
+                <w:sz w:val="28"/>
+                <w:shd w:val="clear" w:color="auto" w:fill="FFFFFF"/>
+                <w:cs/>
+              </w:rPr>
+              <w:t>คำอธิบาย</w:t>
+            </w:r>
+          </w:p>
+          <w:p>
+            <w:pPr>
+              <w:spacing w:after="0" w:line="240" w:lineRule="auto"/>
+              <w:rPr>
+                <w:rFonts w:ascii="TH SarabunPSK" w:eastAsia="Times New Roman" w:hAnsi="TH SarabunPSK" w:cs="TH SarabunPSK" w:hint="cs"/>
+                <w:b/>
+                <w:bCs/>
+                <w:sz w:val="28"/>
+              </w:rPr>
+            </w:pPr>
+            <w:proofErr w:type="gramStart"/>
+            <w:r>
+              <w:rPr>
+                <w:rFonts w:ascii="TH SarabunPSK" w:eastAsia="Times New Roman" w:hAnsi="TH SarabunPSK" w:cs="TH SarabunPSK" w:hint="cs"/>
+                <w:b/>
+                <w:bCs/>
+                <w:color w:val="1D2129"/>
+                <w:sz w:val="28"/>
+                <w:shd w:val="clear" w:color="auto" w:fill="FFFFFF"/>
+              </w:rPr>
+              <w:t>( Brief</w:t>
+            </w:r>
+            <w:proofErr w:type="gramEnd"/>
+            <w:r>
+              <w:rPr>
+                <w:rFonts w:ascii="TH SarabunPSK" w:eastAsia="Times New Roman" w:hAnsi="TH SarabunPSK" w:cs="TH SarabunPSK" w:hint="cs"/>
+                <w:b/>
+                <w:bCs/>
+                <w:color w:val="1D2129"/>
+                <w:sz w:val="28"/>
+                <w:shd w:val="clear" w:color="auto" w:fill="FFFFFF"/>
+              </w:rPr>
+              <w:t xml:space="preserve"> Description )</w:t>
+            </w:r>
+          </w:p>
+        </w:tc>
+        <w:tc>
+          <w:tcPr>
+            <w:tcW w:w="0" w:type="auto"/>
+            <w:gridSpan w:val="2"/>
+            <w:tcBorders>
+              <w:top w:val="single" w:sz="8" w:space="0" w:color="000000"/>
+              <w:left w:val="single" w:sz="8" w:space="0" w:color="000000"/>
+              <w:bottom w:val="single" w:sz="8" w:space="0" w:color="000000"/>
+              <w:right w:val="single" w:sz="8" w:space="0" w:color="000000"/>
+            </w:tcBorders>
+            <w:tcMar>
+              <w:top w:w="100" w:type="dxa"/>
+              <w:left w:w="100" w:type="dxa"/>
+              <w:bottom w:w="100" w:type="dxa"/>
+              <w:right w:w="100" w:type="dxa"/>
+            </w:tcMar>
+            <w:hideMark/>
+          </w:tcPr>
+          <w:p>
+            <w:pPr>
+              <w:spacing w:after="0" w:line="240" w:lineRule="auto"/>
+              <w:rPr>
+                <w:rFonts w:ascii="TH SarabunPSK" w:eastAsia="Times New Roman" w:hAnsi="TH SarabunPSK" w:cs="TH SarabunPSK" w:hint="cs"/>
+                <w:sz w:val="28"/>
+              </w:rPr>
+            </w:pPr>
+            <w:r>
+              <w:rPr>
+                <w:rFonts w:ascii="TH SarabunPSK" w:eastAsia="Times New Roman" w:hAnsi="TH SarabunPSK" w:cs="TH SarabunPSK" w:hint="cs"/>
+                <w:color w:val="1D2129"/>
+                <w:sz w:val="28"/>
+                <w:shd w:val="clear" w:color="auto" w:fill="FFFFFF"/>
+                <w:cs/>
+              </w:rPr>
+              <w:t>เป็นการทำบัญชีค่าใช่จ่ายกับทำบิลในการเช่าพื้นที่ของห้าง</w:t>
+            </w:r>
+          </w:p>
+        </w:tc>
+      </w:tr>
+      <w:tr>
+        <w:trPr>
+          <w:trHeight w:val="500"/>
+        </w:trPr>
+        <w:tc>
+          <w:tcPr>
+            <w:tcW w:w="0" w:type="auto"/>
+            <w:tcBorders>
+              <w:top w:val="single" w:sz="8" w:space="0" w:color="000000"/>
+              <w:left w:val="single" w:sz="8" w:space="0" w:color="000000"/>
+              <w:bottom w:val="single" w:sz="8" w:space="0" w:color="000000"/>
+              <w:right w:val="single" w:sz="8" w:space="0" w:color="000000"/>
+            </w:tcBorders>
+            <w:tcMar>
+              <w:top w:w="100" w:type="dxa"/>
+              <w:left w:w="100" w:type="dxa"/>
+              <w:bottom w:w="100" w:type="dxa"/>
+              <w:right w:w="100" w:type="dxa"/>
+            </w:tcMar>
+            <w:hideMark/>
+          </w:tcPr>
+          <w:p>
+            <w:pPr>
+              <w:spacing w:after="0" w:line="240" w:lineRule="auto"/>
+              <w:rPr>
+                <w:rFonts w:ascii="TH SarabunPSK" w:eastAsia="Times New Roman" w:hAnsi="TH SarabunPSK" w:cs="TH SarabunPSK" w:hint="cs"/>
+                <w:b/>
+                <w:bCs/>
+                <w:sz w:val="28"/>
+              </w:rPr>
+            </w:pPr>
+            <w:r>
+              <w:rPr>
+                <w:rFonts w:ascii="TH SarabunPSK" w:eastAsia="Times New Roman" w:hAnsi="TH SarabunPSK" w:cs="TH SarabunPSK" w:hint="cs"/>
+                <w:b/>
+                <w:bCs/>
+                <w:color w:val="1D2129"/>
+                <w:sz w:val="28"/>
+                <w:shd w:val="clear" w:color="auto" w:fill="FFFFFF"/>
+                <w:cs/>
+              </w:rPr>
+              <w:t>ผู้กระทำ</w:t>
+            </w:r>
+          </w:p>
+          <w:p>
+            <w:pPr>
+              <w:spacing w:after="0" w:line="240" w:lineRule="auto"/>
+              <w:rPr>
+                <w:rFonts w:ascii="TH SarabunPSK" w:eastAsia="Times New Roman" w:hAnsi="TH SarabunPSK" w:cs="TH SarabunPSK" w:hint="cs"/>
+                <w:b/>
+                <w:bCs/>
+                <w:sz w:val="28"/>
+              </w:rPr>
+            </w:pPr>
+            <w:proofErr w:type="gramStart"/>
+            <w:r>
+              <w:rPr>
+                <w:rFonts w:ascii="TH SarabunPSK" w:eastAsia="Times New Roman" w:hAnsi="TH SarabunPSK" w:cs="TH SarabunPSK" w:hint="cs"/>
+                <w:b/>
+                <w:bCs/>
+                <w:color w:val="1D2129"/>
+                <w:sz w:val="28"/>
+                <w:shd w:val="clear" w:color="auto" w:fill="FFFFFF"/>
+              </w:rPr>
+              <w:t>( Actors</w:t>
+            </w:r>
+            <w:proofErr w:type="gramEnd"/>
+            <w:r>
+              <w:rPr>
+                <w:rFonts w:ascii="TH SarabunPSK" w:eastAsia="Times New Roman" w:hAnsi="TH SarabunPSK" w:cs="TH SarabunPSK" w:hint="cs"/>
+                <w:b/>
+                <w:bCs/>
+                <w:color w:val="1D2129"/>
+                <w:sz w:val="28"/>
+                <w:shd w:val="clear" w:color="auto" w:fill="FFFFFF"/>
+              </w:rPr>
+              <w:t xml:space="preserve"> )</w:t>
+            </w:r>
+          </w:p>
+        </w:tc>
+        <w:tc>
+          <w:tcPr>
+            <w:tcW w:w="0" w:type="auto"/>
+            <w:gridSpan w:val="2"/>
+            <w:tcBorders>
+              <w:top w:val="single" w:sz="8" w:space="0" w:color="000000"/>
+              <w:left w:val="single" w:sz="8" w:space="0" w:color="000000"/>
+              <w:bottom w:val="single" w:sz="8" w:space="0" w:color="000000"/>
+              <w:right w:val="single" w:sz="8" w:space="0" w:color="000000"/>
+            </w:tcBorders>
+            <w:tcMar>
+              <w:top w:w="100" w:type="dxa"/>
+              <w:left w:w="100" w:type="dxa"/>
+              <w:bottom w:w="100" w:type="dxa"/>
+              <w:right w:w="100" w:type="dxa"/>
+            </w:tcMar>
+            <w:hideMark/>
+          </w:tcPr>
+          <w:p>
+            <w:pPr>
+              <w:spacing w:after="0" w:line="240" w:lineRule="auto"/>
+              <w:rPr>
+                <w:rFonts w:ascii="TH SarabunPSK" w:eastAsia="Times New Roman" w:hAnsi="TH SarabunPSK" w:cs="TH SarabunPSK" w:hint="cs"/>
+                <w:sz w:val="28"/>
+              </w:rPr>
+            </w:pPr>
+            <w:r>
+              <w:rPr>
+                <w:rFonts w:ascii="TH SarabunPSK" w:eastAsia="Times New Roman" w:hAnsi="TH SarabunPSK" w:cs="TH SarabunPSK" w:hint="cs"/>
+                <w:color w:val="1D2129"/>
+                <w:sz w:val="28"/>
+                <w:shd w:val="clear" w:color="auto" w:fill="FFFFFF"/>
+                <w:cs/>
+              </w:rPr>
+              <w:t xml:space="preserve">ฝ่ายบัญชี( </w:t>
+            </w:r>
+            <w:r>
+              <w:rPr>
+                <w:rFonts w:ascii="TH SarabunPSK" w:eastAsia="Times New Roman" w:hAnsi="TH SarabunPSK" w:cs="TH SarabunPSK" w:hint="cs"/>
+                <w:color w:val="1D2129"/>
+                <w:sz w:val="28"/>
+                <w:shd w:val="clear" w:color="auto" w:fill="FFFFFF"/>
+              </w:rPr>
+              <w:t>Accountant )</w:t>
+            </w:r>
+          </w:p>
+        </w:tc>
+      </w:tr>
+      <w:tr>
+        <w:trPr>
+          <w:trHeight w:val="615"/>
+        </w:trPr>
+        <w:tc>
+          <w:tcPr>
+            <w:tcW w:w="0" w:type="auto"/>
+            <w:tcBorders>
+              <w:top w:val="single" w:sz="8" w:space="0" w:color="000000"/>
+              <w:left w:val="single" w:sz="8" w:space="0" w:color="000000"/>
+              <w:bottom w:val="single" w:sz="8" w:space="0" w:color="000000"/>
+              <w:right w:val="single" w:sz="8" w:space="0" w:color="000000"/>
+            </w:tcBorders>
+            <w:tcMar>
+              <w:top w:w="100" w:type="dxa"/>
+              <w:left w:w="100" w:type="dxa"/>
+              <w:bottom w:w="100" w:type="dxa"/>
+              <w:right w:w="100" w:type="dxa"/>
+            </w:tcMar>
+            <w:hideMark/>
+          </w:tcPr>
+          <w:p>
+            <w:pPr>
+              <w:spacing w:after="0" w:line="240" w:lineRule="auto"/>
+              <w:rPr>
+                <w:rFonts w:ascii="TH SarabunPSK" w:eastAsia="Times New Roman" w:hAnsi="TH SarabunPSK" w:cs="TH SarabunPSK" w:hint="cs"/>
+                <w:b/>
+                <w:bCs/>
+                <w:sz w:val="28"/>
+              </w:rPr>
+            </w:pPr>
+            <w:r>
+              <w:rPr>
+                <w:rFonts w:ascii="TH SarabunPSK" w:eastAsia="Times New Roman" w:hAnsi="TH SarabunPSK" w:cs="TH SarabunPSK" w:hint="cs"/>
+                <w:b/>
+                <w:bCs/>
+                <w:color w:val="1D2129"/>
+                <w:sz w:val="28"/>
+                <w:shd w:val="clear" w:color="auto" w:fill="FFFFFF"/>
+                <w:cs/>
+              </w:rPr>
+              <w:t>ขั้นตอนการทำงาน</w:t>
+            </w:r>
+          </w:p>
+          <w:p>
+            <w:pPr>
+              <w:spacing w:after="0" w:line="240" w:lineRule="auto"/>
+              <w:rPr>
+                <w:rFonts w:ascii="TH SarabunPSK" w:eastAsia="Times New Roman" w:hAnsi="TH SarabunPSK" w:cs="TH SarabunPSK" w:hint="cs"/>
+                <w:b/>
+                <w:bCs/>
+                <w:sz w:val="28"/>
+              </w:rPr>
+            </w:pPr>
+            <w:proofErr w:type="gramStart"/>
+            <w:r>
+              <w:rPr>
+                <w:rFonts w:ascii="TH SarabunPSK" w:eastAsia="Times New Roman" w:hAnsi="TH SarabunPSK" w:cs="TH SarabunPSK" w:hint="cs"/>
+                <w:b/>
+                <w:bCs/>
+                <w:color w:val="1D2129"/>
+                <w:sz w:val="28"/>
+                <w:shd w:val="clear" w:color="auto" w:fill="FFFFFF"/>
+              </w:rPr>
+              <w:t>( Basic</w:t>
+            </w:r>
+            <w:proofErr w:type="gramEnd"/>
+            <w:r>
+              <w:rPr>
+                <w:rFonts w:ascii="TH SarabunPSK" w:eastAsia="Times New Roman" w:hAnsi="TH SarabunPSK" w:cs="TH SarabunPSK" w:hint="cs"/>
+                <w:b/>
+                <w:bCs/>
+                <w:color w:val="1D2129"/>
+                <w:sz w:val="28"/>
+                <w:shd w:val="clear" w:color="auto" w:fill="FFFFFF"/>
+              </w:rPr>
+              <w:t xml:space="preserve"> Flow )</w:t>
+            </w:r>
+          </w:p>
+        </w:tc>
+        <w:tc>
+          <w:tcPr>
+            <w:tcW w:w="3283" w:type="dxa"/>
+            <w:tcBorders>
+              <w:top w:val="single" w:sz="8" w:space="0" w:color="000000"/>
+              <w:left w:val="single" w:sz="8" w:space="0" w:color="000000"/>
+              <w:bottom w:val="single" w:sz="8" w:space="0" w:color="000000"/>
+              <w:right w:val="single" w:sz="8" w:space="0" w:color="000000"/>
+            </w:tcBorders>
+            <w:tcMar>
+              <w:top w:w="100" w:type="dxa"/>
+              <w:left w:w="100" w:type="dxa"/>
+              <w:bottom w:w="100" w:type="dxa"/>
+              <w:right w:w="100" w:type="dxa"/>
+            </w:tcMar>
+            <w:hideMark/>
+          </w:tcPr>
+          <w:p>
+            <w:pPr>
+              <w:spacing w:after="0" w:line="240" w:lineRule="auto"/>
+              <w:jc w:val="center"/>
+              <w:rPr>
+                <w:rFonts w:ascii="TH SarabunPSK" w:eastAsia="Times New Roman" w:hAnsi="TH SarabunPSK" w:cs="TH SarabunPSK" w:hint="cs"/>
+                <w:b/>
+                <w:bCs/>
+                <w:sz w:val="28"/>
+              </w:rPr>
+            </w:pPr>
+            <w:r>
+              <w:rPr>
+                <w:rFonts w:ascii="TH SarabunPSK" w:eastAsia="Times New Roman" w:hAnsi="TH SarabunPSK" w:cs="TH SarabunPSK" w:hint="cs"/>
+                <w:b/>
+                <w:bCs/>
+                <w:color w:val="000000"/>
+                <w:sz w:val="28"/>
+              </w:rPr>
+              <w:t>user</w:t>
+            </w:r>
+          </w:p>
+        </w:tc>
+        <w:tc>
+          <w:tcPr>
+            <w:tcW w:w="3958" w:type="dxa"/>
+            <w:tcBorders>
+              <w:top w:val="single" w:sz="8" w:space="0" w:color="000000"/>
+              <w:left w:val="single" w:sz="8" w:space="0" w:color="000000"/>
+              <w:bottom w:val="single" w:sz="8" w:space="0" w:color="000000"/>
+              <w:right w:val="single" w:sz="8" w:space="0" w:color="000000"/>
+            </w:tcBorders>
+            <w:tcMar>
+              <w:top w:w="100" w:type="dxa"/>
+              <w:left w:w="100" w:type="dxa"/>
+              <w:bottom w:w="100" w:type="dxa"/>
+              <w:right w:w="100" w:type="dxa"/>
+            </w:tcMar>
+            <w:hideMark/>
+          </w:tcPr>
+          <w:p>
+            <w:pPr>
+              <w:spacing w:after="0" w:line="240" w:lineRule="auto"/>
+              <w:jc w:val="center"/>
+              <w:rPr>
+                <w:rFonts w:ascii="TH SarabunPSK" w:eastAsia="Times New Roman" w:hAnsi="TH SarabunPSK" w:cs="TH SarabunPSK" w:hint="cs"/>
+                <w:b/>
+                <w:bCs/>
+                <w:sz w:val="28"/>
+              </w:rPr>
+            </w:pPr>
+            <w:r>
+              <w:rPr>
+                <w:rFonts w:ascii="TH SarabunPSK" w:eastAsia="Times New Roman" w:hAnsi="TH SarabunPSK" w:cs="TH SarabunPSK" w:hint="cs"/>
+                <w:b/>
+                <w:bCs/>
+                <w:color w:val="000000"/>
+                <w:sz w:val="28"/>
+              </w:rPr>
+              <w:t>system</w:t>
+            </w:r>
+          </w:p>
+        </w:tc>
+      </w:tr>
+      <w:tr>
+        <w:trPr>
+          <w:trHeight w:val="1540"/>
+        </w:trPr>
+        <w:tc>
+          <w:tcPr>
+            <w:tcW w:w="0" w:type="auto"/>
+            <w:tcBorders>
+              <w:top w:val="single" w:sz="8" w:space="0" w:color="000000"/>
+              <w:left w:val="single" w:sz="8" w:space="0" w:color="000000"/>
+              <w:bottom w:val="single" w:sz="8" w:space="0" w:color="000000"/>
+              <w:right w:val="single" w:sz="8" w:space="0" w:color="000000"/>
+            </w:tcBorders>
+            <w:tcMar>
+              <w:top w:w="100" w:type="dxa"/>
+              <w:left w:w="100" w:type="dxa"/>
+              <w:bottom w:w="100" w:type="dxa"/>
+              <w:right w:w="100" w:type="dxa"/>
+            </w:tcMar>
+            <w:hideMark/>
+          </w:tcPr>
+          <w:p>
+            <w:pPr>
+              <w:spacing w:after="0" w:line="240" w:lineRule="auto"/>
+              <w:rPr>
+                <w:rFonts w:ascii="TH SarabunPSK" w:eastAsia="Times New Roman" w:hAnsi="TH SarabunPSK" w:cs="TH SarabunPSK" w:hint="cs"/>
+                <w:b/>
+                <w:bCs/>
+                <w:sz w:val="28"/>
+              </w:rPr>
+            </w:pPr>
+            <w:r>
+              <w:rPr>
+                <w:rFonts w:ascii="TH SarabunPSK" w:eastAsia="Times New Roman" w:hAnsi="TH SarabunPSK" w:cs="TH SarabunPSK" w:hint="cs"/>
+                <w:b/>
+                <w:bCs/>
+                <w:color w:val="000000"/>
+                <w:sz w:val="28"/>
+              </w:rPr>
+              <w:t> </w:t>
+            </w:r>
+          </w:p>
+        </w:tc>
+        <w:tc>
+          <w:tcPr>
+            <w:tcW w:w="3283" w:type="dxa"/>
+            <w:tcBorders>
+              <w:top w:val="single" w:sz="8" w:space="0" w:color="000000"/>
+              <w:left w:val="single" w:sz="8" w:space="0" w:color="000000"/>
+              <w:bottom w:val="single" w:sz="8" w:space="0" w:color="000000"/>
+              <w:right w:val="single" w:sz="8" w:space="0" w:color="000000"/>
+            </w:tcBorders>
+            <w:tcMar>
+              <w:top w:w="100" w:type="dxa"/>
+              <w:left w:w="100" w:type="dxa"/>
+              <w:bottom w:w="100" w:type="dxa"/>
+              <w:right w:w="100" w:type="dxa"/>
+            </w:tcMar>
+            <w:hideMark/>
+          </w:tcPr>
+          <w:p>
+            <w:pPr>
+              <w:spacing w:after="0" w:line="240" w:lineRule="auto"/>
+              <w:rPr>
+                <w:rFonts w:ascii="TH SarabunPSK" w:eastAsia="Times New Roman" w:hAnsi="TH SarabunPSK" w:cs="TH SarabunPSK" w:hint="cs"/>
+                <w:sz w:val="28"/>
+              </w:rPr>
+            </w:pPr>
+            <w:r>
+              <w:rPr>
+                <w:rFonts w:ascii="TH SarabunPSK" w:eastAsia="Times New Roman" w:hAnsi="TH SarabunPSK" w:cs="TH SarabunPSK" w:hint="cs"/>
+                <w:color w:val="000000"/>
+                <w:sz w:val="28"/>
+              </w:rPr>
+              <w:t>1.</w:t>
+            </w:r>
+            <w:r>
+              <w:rPr>
+                <w:rFonts w:ascii="TH SarabunPSK" w:eastAsia="Times New Roman" w:hAnsi="TH SarabunPSK" w:cs="TH SarabunPSK" w:hint="cs"/>
+                <w:color w:val="000000"/>
+                <w:sz w:val="28"/>
+                <w:cs/>
+              </w:rPr>
+              <w:t>ค้นหาและเลือกร้านค้าที่ต้องการเพิ่มบิล</w:t>
+            </w:r>
+          </w:p>
+          <w:p>
+            <w:pPr>
+              <w:spacing w:after="0" w:line="240" w:lineRule="auto"/>
+              <w:rPr>
+                <w:rFonts w:ascii="TH SarabunPSK" w:eastAsia="Times New Roman" w:hAnsi="TH SarabunPSK" w:cs="TH SarabunPSK" w:hint="cs"/>
+                <w:sz w:val="28"/>
+              </w:rPr>
+            </w:pPr>
+            <w:r>
+              <w:rPr>
+                <w:rFonts w:ascii="TH SarabunPSK" w:eastAsia="Times New Roman" w:hAnsi="TH SarabunPSK" w:cs="TH SarabunPSK" w:hint="cs"/>
+                <w:color w:val="000000"/>
+                <w:sz w:val="28"/>
+              </w:rPr>
+              <w:t>2.</w:t>
+            </w:r>
+            <w:r>
+              <w:rPr>
+                <w:rFonts w:ascii="TH SarabunPSK" w:eastAsia="Times New Roman" w:hAnsi="TH SarabunPSK" w:cs="TH SarabunPSK" w:hint="cs"/>
+                <w:color w:val="000000"/>
+                <w:sz w:val="28"/>
+                <w:cs/>
+              </w:rPr>
+              <w:t>กดปุ่มเพิ่มบิลให้กับร้านค้า</w:t>
+            </w:r>
+            <w:proofErr w:type="spellStart"/>
+            <w:r>
+              <w:rPr>
+                <w:rFonts w:ascii="TH SarabunPSK" w:eastAsia="Times New Roman" w:hAnsi="TH SarabunPSK" w:cs="TH SarabunPSK" w:hint="cs"/>
+                <w:color w:val="000000"/>
+                <w:sz w:val="28"/>
+                <w:cs/>
+              </w:rPr>
+              <w:t>นั้นๆ</w:t>
+            </w:r>
+            <w:proofErr w:type="spellEnd"/>
+          </w:p>
+          <w:p>
+            <w:pPr>
+              <w:spacing w:after="240" w:line="240" w:lineRule="auto"/>
+              <w:rPr>
+                <w:rFonts w:ascii="TH SarabunPSK" w:eastAsia="Times New Roman" w:hAnsi="TH SarabunPSK" w:cs="TH SarabunPSK" w:hint="cs"/>
+                <w:sz w:val="28"/>
+              </w:rPr>
+            </w:pPr>
+          </w:p>
+          <w:p>
+            <w:pPr>
+              <w:spacing w:after="0" w:line="240" w:lineRule="auto"/>
+              <w:rPr>
+                <w:rFonts w:ascii="TH SarabunPSK" w:eastAsia="Times New Roman" w:hAnsi="TH SarabunPSK" w:cs="TH SarabunPSK" w:hint="cs"/>
+                <w:sz w:val="28"/>
+              </w:rPr>
+            </w:pPr>
+            <w:r>
+              <w:rPr>
+                <w:rFonts w:ascii="TH SarabunPSK" w:eastAsia="Times New Roman" w:hAnsi="TH SarabunPSK" w:cs="TH SarabunPSK" w:hint="cs"/>
+                <w:color w:val="000000"/>
+                <w:sz w:val="28"/>
+              </w:rPr>
+              <w:t xml:space="preserve">4. </w:t>
+            </w:r>
+            <w:r>
+              <w:rPr>
+                <w:rFonts w:ascii="TH SarabunPSK" w:eastAsia="Times New Roman" w:hAnsi="TH SarabunPSK" w:cs="TH SarabunPSK" w:hint="cs"/>
+                <w:color w:val="000000"/>
+                <w:sz w:val="28"/>
+                <w:cs/>
+              </w:rPr>
+              <w:t>กดเพิ่มบิลให้ร้านค้า</w:t>
+            </w:r>
+            <w:proofErr w:type="spellStart"/>
+            <w:r>
+              <w:rPr>
+                <w:rFonts w:ascii="TH SarabunPSK" w:eastAsia="Times New Roman" w:hAnsi="TH SarabunPSK" w:cs="TH SarabunPSK" w:hint="cs"/>
+                <w:color w:val="000000"/>
+                <w:sz w:val="28"/>
+                <w:cs/>
+              </w:rPr>
+              <w:t>นั้นๆ</w:t>
+            </w:r>
+            <w:proofErr w:type="spellEnd"/>
+          </w:p>
+          <w:p>
+            <w:pPr>
+              <w:spacing w:after="240" w:line="240" w:lineRule="auto"/>
+              <w:rPr>
+                <w:rFonts w:ascii="TH SarabunPSK" w:eastAsia="Times New Roman" w:hAnsi="TH SarabunPSK" w:cs="TH SarabunPSK" w:hint="cs"/>
+                <w:sz w:val="48"/>
+                <w:szCs w:val="48"/>
+              </w:rPr>
+            </w:pPr>
+          </w:p>
+          <w:p>
+            <w:pPr>
+              <w:spacing w:after="0" w:line="240" w:lineRule="auto"/>
+              <w:rPr>
+                <w:rFonts w:ascii="TH SarabunPSK" w:eastAsia="Times New Roman" w:hAnsi="TH SarabunPSK" w:cs="TH SarabunPSK" w:hint="cs"/>
+                <w:sz w:val="28"/>
+              </w:rPr>
+            </w:pPr>
+            <w:r>
+              <w:rPr>
+                <w:rFonts w:ascii="TH SarabunPSK" w:eastAsia="Times New Roman" w:hAnsi="TH SarabunPSK" w:cs="TH SarabunPSK" w:hint="cs"/>
+                <w:color w:val="000000"/>
+                <w:sz w:val="28"/>
+              </w:rPr>
+              <w:t>6.</w:t>
+            </w:r>
+            <w:r>
+              <w:rPr>
+                <w:rFonts w:ascii="TH SarabunPSK" w:eastAsia="Times New Roman" w:hAnsi="TH SarabunPSK" w:cs="TH SarabunPSK" w:hint="cs"/>
+                <w:color w:val="000000"/>
+                <w:sz w:val="28"/>
+                <w:cs/>
+              </w:rPr>
+              <w:t>กรอกข้อมูลบิลค่าใช้จ่าย</w:t>
+            </w:r>
+          </w:p>
+          <w:p>
+            <w:pPr>
+              <w:spacing w:after="0" w:line="240" w:lineRule="auto"/>
+              <w:rPr>
+                <w:rFonts w:ascii="TH SarabunPSK" w:eastAsia="Times New Roman" w:hAnsi="TH SarabunPSK" w:cs="TH SarabunPSK" w:hint="cs"/>
+                <w:sz w:val="28"/>
+              </w:rPr>
+            </w:pPr>
+            <w:r>
+              <w:rPr>
+                <w:rFonts w:ascii="TH SarabunPSK" w:eastAsia="Times New Roman" w:hAnsi="TH SarabunPSK" w:cs="TH SarabunPSK" w:hint="cs"/>
+                <w:color w:val="000000"/>
+                <w:sz w:val="28"/>
+              </w:rPr>
+              <w:t>7.</w:t>
+            </w:r>
+            <w:r>
+              <w:rPr>
+                <w:rFonts w:ascii="TH SarabunPSK" w:eastAsia="Times New Roman" w:hAnsi="TH SarabunPSK" w:cs="TH SarabunPSK" w:hint="cs"/>
+                <w:color w:val="000000"/>
+                <w:sz w:val="28"/>
+                <w:cs/>
+              </w:rPr>
+              <w:t>ตรวจสอบข้อมูลและกดบันทึกข้อมูล</w:t>
+            </w:r>
+          </w:p>
+        </w:tc>
+        <w:tc>
+          <w:tcPr>
+            <w:tcW w:w="3958" w:type="dxa"/>
+            <w:tcBorders>
+              <w:top w:val="single" w:sz="8" w:space="0" w:color="000000"/>
+              <w:left w:val="single" w:sz="8" w:space="0" w:color="000000"/>
+              <w:bottom w:val="single" w:sz="8" w:space="0" w:color="000000"/>
+              <w:right w:val="single" w:sz="8" w:space="0" w:color="000000"/>
+            </w:tcBorders>
+            <w:tcMar>
+              <w:top w:w="100" w:type="dxa"/>
+              <w:left w:w="100" w:type="dxa"/>
+              <w:bottom w:w="100" w:type="dxa"/>
+              <w:right w:w="100" w:type="dxa"/>
+            </w:tcMar>
+            <w:hideMark/>
+          </w:tcPr>
+          <w:p>
+            <w:pPr>
+              <w:spacing w:after="240" w:line="240" w:lineRule="auto"/>
+              <w:rPr>
+                <w:rFonts w:ascii="TH SarabunPSK" w:eastAsia="Times New Roman" w:hAnsi="TH SarabunPSK" w:cs="TH SarabunPSK"/>
+                <w:sz w:val="14"/>
+                <w:szCs w:val="14"/>
+              </w:rPr>
+            </w:pPr>
+          </w:p>
+          <w:p>
+            <w:pPr>
+              <w:spacing w:after="240" w:line="240" w:lineRule="auto"/>
+              <w:rPr>
+                <w:rFonts w:ascii="TH SarabunPSK" w:eastAsia="Times New Roman" w:hAnsi="TH SarabunPSK" w:cs="TH SarabunPSK"/>
+                <w:sz w:val="28"/>
+              </w:rPr>
+            </w:pPr>
+            <w:r>
+              <w:rPr>
+                <w:rFonts w:ascii="TH SarabunPSK" w:eastAsia="Times New Roman" w:hAnsi="TH SarabunPSK" w:cs="TH SarabunPSK" w:hint="cs"/>
+                <w:sz w:val="28"/>
+              </w:rPr>
+              <w:br/>
+            </w:r>
+            <w:r>
+              <w:rPr>
+                <w:rFonts w:ascii="TH SarabunPSK" w:eastAsia="Times New Roman" w:hAnsi="TH SarabunPSK" w:cs="TH SarabunPSK" w:hint="cs"/>
+                <w:color w:val="000000"/>
+                <w:sz w:val="28"/>
+              </w:rPr>
+              <w:t>3.</w:t>
+            </w:r>
+            <w:r>
+              <w:rPr>
+                <w:rFonts w:ascii="TH SarabunPSK" w:eastAsia="Times New Roman" w:hAnsi="TH SarabunPSK" w:cs="TH SarabunPSK" w:hint="cs"/>
+                <w:color w:val="000000"/>
+                <w:sz w:val="28"/>
+                <w:cs/>
+              </w:rPr>
+              <w:t>ระบบแสดงรายการข้อมูลการใช้จ่ายทั้งหมดของร้านค้า</w:t>
+            </w:r>
+            <w:proofErr w:type="spellStart"/>
+            <w:r>
+              <w:rPr>
+                <w:rFonts w:ascii="TH SarabunPSK" w:eastAsia="Times New Roman" w:hAnsi="TH SarabunPSK" w:cs="TH SarabunPSK" w:hint="cs"/>
+                <w:color w:val="000000"/>
+                <w:sz w:val="28"/>
+                <w:cs/>
+              </w:rPr>
+              <w:t>นั้นๆ</w:t>
+            </w:r>
+            <w:proofErr w:type="spellEnd"/>
+          </w:p>
+          <w:p>
+            <w:pPr>
+              <w:spacing w:after="0" w:line="240" w:lineRule="auto"/>
+              <w:rPr>
+                <w:rFonts w:ascii="TH SarabunPSK" w:eastAsia="Times New Roman" w:hAnsi="TH SarabunPSK" w:cs="TH SarabunPSK" w:hint="cs"/>
+                <w:sz w:val="28"/>
+              </w:rPr>
+            </w:pPr>
+            <w:r>
+              <w:rPr>
+                <w:rFonts w:ascii="TH SarabunPSK" w:eastAsia="Times New Roman" w:hAnsi="TH SarabunPSK" w:cs="TH SarabunPSK" w:hint="cs"/>
+                <w:color w:val="000000"/>
+                <w:sz w:val="28"/>
+              </w:rPr>
+              <w:t>5.</w:t>
+            </w:r>
+            <w:r>
+              <w:rPr>
+                <w:rFonts w:ascii="TH SarabunPSK" w:eastAsia="Times New Roman" w:hAnsi="TH SarabunPSK" w:cs="TH SarabunPSK" w:hint="cs"/>
+                <w:color w:val="000000"/>
+                <w:sz w:val="28"/>
+                <w:cs/>
+              </w:rPr>
+              <w:t>แสดงหน้ากรอกแบบฟอร์มเพิ่มบิลและข้อมูลค่าใช้จ่ายของร้าค้า</w:t>
+            </w:r>
+            <w:proofErr w:type="spellStart"/>
+            <w:r>
+              <w:rPr>
+                <w:rFonts w:ascii="TH SarabunPSK" w:eastAsia="Times New Roman" w:hAnsi="TH SarabunPSK" w:cs="TH SarabunPSK" w:hint="cs"/>
+                <w:color w:val="000000"/>
+                <w:sz w:val="28"/>
+                <w:cs/>
+              </w:rPr>
+              <w:t>นั้นๆ</w:t>
+            </w:r>
+            <w:proofErr w:type="spellEnd"/>
+          </w:p>
+          <w:p>
+            <w:pPr>
+              <w:spacing w:after="240" w:line="240" w:lineRule="auto"/>
+              <w:rPr>
+                <w:rFonts w:ascii="TH SarabunPSK" w:eastAsia="Times New Roman" w:hAnsi="TH SarabunPSK" w:cs="TH SarabunPSK" w:hint="cs"/>
+                <w:sz w:val="28"/>
+              </w:rPr>
+            </w:pPr>
+            <w:r>
+              <w:rPr>
+                <w:rFonts w:ascii="TH SarabunPSK" w:eastAsia="Times New Roman" w:hAnsi="TH SarabunPSK" w:cs="TH SarabunPSK" w:hint="cs"/>
+                <w:sz w:val="28"/>
+              </w:rPr>
+              <w:br/>
+            </w:r>
+          </w:p>
+          <w:p>
+            <w:pPr>
+              <w:spacing w:after="0" w:line="240" w:lineRule="auto"/>
+              <w:rPr>
+                <w:rFonts w:ascii="TH SarabunPSK" w:eastAsia="Times New Roman" w:hAnsi="TH SarabunPSK" w:cs="TH SarabunPSK" w:hint="cs"/>
+                <w:sz w:val="28"/>
+              </w:rPr>
+            </w:pPr>
+            <w:r>
+              <w:rPr>
+                <w:rFonts w:ascii="TH SarabunPSK" w:eastAsia="Times New Roman" w:hAnsi="TH SarabunPSK" w:cs="TH SarabunPSK" w:hint="cs"/>
+                <w:color w:val="000000"/>
+                <w:sz w:val="28"/>
+              </w:rPr>
+              <w:t>8.</w:t>
+            </w:r>
+            <w:r>
+              <w:rPr>
+                <w:rFonts w:ascii="TH SarabunPSK" w:eastAsia="Times New Roman" w:hAnsi="TH SarabunPSK" w:cs="TH SarabunPSK" w:hint="cs"/>
+                <w:color w:val="000000"/>
+                <w:sz w:val="28"/>
+                <w:cs/>
+              </w:rPr>
+              <w:t>ระบบตรวจสอบข้อมูลว่าถูกต้องหรือไม่</w:t>
+            </w:r>
+          </w:p>
+          <w:p>
+            <w:pPr>
+              <w:spacing w:after="0" w:line="240" w:lineRule="auto"/>
+              <w:rPr>
+                <w:rFonts w:ascii="TH SarabunPSK" w:eastAsia="Times New Roman" w:hAnsi="TH SarabunPSK" w:cs="TH SarabunPSK" w:hint="cs"/>
+                <w:sz w:val="28"/>
+              </w:rPr>
+            </w:pPr>
+            <w:r>
+              <w:rPr>
+                <w:rFonts w:ascii="TH SarabunPSK" w:eastAsia="Times New Roman" w:hAnsi="TH SarabunPSK" w:cs="TH SarabunPSK" w:hint="cs"/>
+                <w:color w:val="000000"/>
+                <w:sz w:val="28"/>
+              </w:rPr>
+              <w:t>9.</w:t>
+            </w:r>
+            <w:r>
+              <w:rPr>
+                <w:rFonts w:ascii="TH SarabunPSK" w:eastAsia="Times New Roman" w:hAnsi="TH SarabunPSK" w:cs="TH SarabunPSK" w:hint="cs"/>
+                <w:color w:val="000000"/>
+                <w:sz w:val="28"/>
+                <w:cs/>
+              </w:rPr>
+              <w:t>ระบบบันทึกข้อมูลลงบนฐานข้อมูล</w:t>
+            </w:r>
+          </w:p>
+        </w:tc>
+      </w:tr>
+      <w:tr>
+        <w:trPr>
+          <w:trHeight w:val="600"/>
+        </w:trPr>
+        <w:tc>
+          <w:tcPr>
+            <w:tcW w:w="0" w:type="auto"/>
+            <w:tcBorders>
+              <w:top w:val="single" w:sz="8" w:space="0" w:color="000000"/>
+              <w:left w:val="single" w:sz="8" w:space="0" w:color="000000"/>
+              <w:bottom w:val="single" w:sz="8" w:space="0" w:color="000000"/>
+              <w:right w:val="single" w:sz="8" w:space="0" w:color="000000"/>
+            </w:tcBorders>
+            <w:tcMar>
+              <w:top w:w="100" w:type="dxa"/>
+              <w:left w:w="100" w:type="dxa"/>
+              <w:bottom w:w="100" w:type="dxa"/>
+              <w:right w:w="100" w:type="dxa"/>
+            </w:tcMar>
+            <w:hideMark/>
+          </w:tcPr>
+          <w:p>
+            <w:pPr>
+              <w:spacing w:after="0" w:line="240" w:lineRule="auto"/>
+              <w:rPr>
+                <w:rFonts w:ascii="TH SarabunPSK" w:eastAsia="Times New Roman" w:hAnsi="TH SarabunPSK" w:cs="TH SarabunPSK" w:hint="cs"/>
+                <w:b/>
+                <w:bCs/>
+                <w:sz w:val="28"/>
+              </w:rPr>
+            </w:pPr>
+            <w:r>
+              <w:rPr>
+                <w:rFonts w:ascii="TH SarabunPSK" w:eastAsia="Times New Roman" w:hAnsi="TH SarabunPSK" w:cs="TH SarabunPSK" w:hint="cs"/>
+                <w:b/>
+                <w:bCs/>
+                <w:color w:val="1D2129"/>
+                <w:sz w:val="28"/>
+                <w:shd w:val="clear" w:color="auto" w:fill="FFFFFF"/>
+                <w:cs/>
+              </w:rPr>
+              <w:t>ขั้นตอนทางเลือก</w:t>
+            </w:r>
+          </w:p>
+          <w:p>
+            <w:pPr>
+              <w:spacing w:after="0" w:line="240" w:lineRule="auto"/>
+              <w:rPr>
+                <w:rFonts w:ascii="TH SarabunPSK" w:eastAsia="Times New Roman" w:hAnsi="TH SarabunPSK" w:cs="TH SarabunPSK" w:hint="cs"/>
+                <w:b/>
+                <w:bCs/>
+                <w:sz w:val="28"/>
+              </w:rPr>
+            </w:pPr>
+            <w:proofErr w:type="gramStart"/>
+            <w:r>
+              <w:rPr>
+                <w:rFonts w:ascii="TH SarabunPSK" w:eastAsia="Times New Roman" w:hAnsi="TH SarabunPSK" w:cs="TH SarabunPSK" w:hint="cs"/>
+                <w:b/>
+                <w:bCs/>
+                <w:color w:val="1D2129"/>
+                <w:sz w:val="28"/>
+                <w:shd w:val="clear" w:color="auto" w:fill="FFFFFF"/>
+              </w:rPr>
+              <w:t>( Alternative</w:t>
+            </w:r>
+            <w:proofErr w:type="gramEnd"/>
+            <w:r>
+              <w:rPr>
+                <w:rFonts w:ascii="TH SarabunPSK" w:eastAsia="Times New Roman" w:hAnsi="TH SarabunPSK" w:cs="TH SarabunPSK" w:hint="cs"/>
+                <w:b/>
+                <w:bCs/>
+                <w:color w:val="1D2129"/>
+                <w:sz w:val="28"/>
+                <w:shd w:val="clear" w:color="auto" w:fill="FFFFFF"/>
+              </w:rPr>
+              <w:t xml:space="preserve"> Flow )</w:t>
+            </w:r>
+          </w:p>
+        </w:tc>
+        <w:tc>
+          <w:tcPr>
+            <w:tcW w:w="0" w:type="auto"/>
+            <w:gridSpan w:val="2"/>
+            <w:tcBorders>
+              <w:top w:val="single" w:sz="8" w:space="0" w:color="000000"/>
+              <w:left w:val="single" w:sz="8" w:space="0" w:color="000000"/>
+              <w:bottom w:val="single" w:sz="8" w:space="0" w:color="000000"/>
+              <w:right w:val="single" w:sz="8" w:space="0" w:color="000000"/>
+            </w:tcBorders>
+            <w:tcMar>
+              <w:top w:w="100" w:type="dxa"/>
+              <w:left w:w="100" w:type="dxa"/>
+              <w:bottom w:w="100" w:type="dxa"/>
+              <w:right w:w="100" w:type="dxa"/>
+            </w:tcMar>
+            <w:hideMark/>
+          </w:tcPr>
+          <w:p>
+            <w:pPr>
+              <w:spacing w:after="0" w:line="240" w:lineRule="auto"/>
+              <w:rPr>
+                <w:rFonts w:ascii="TH SarabunPSK" w:eastAsia="Times New Roman" w:hAnsi="TH SarabunPSK" w:cs="TH SarabunPSK" w:hint="cs"/>
+                <w:sz w:val="28"/>
+              </w:rPr>
+            </w:pPr>
+            <w:r>
+              <w:rPr>
+                <w:rFonts w:ascii="TH SarabunPSK" w:eastAsia="Times New Roman" w:hAnsi="TH SarabunPSK" w:cs="TH SarabunPSK" w:hint="cs"/>
+                <w:color w:val="000000"/>
+                <w:sz w:val="28"/>
+                <w:cs/>
+              </w:rPr>
+              <w:t>ระบบจะไม่บันทึกข้อมูลก็ต่อเมื่อมีการกรอกข้อมูลไม่ครบหรือข้อมูลไม่ถูกต้อง</w:t>
+            </w:r>
+          </w:p>
+        </w:tc>
+      </w:tr>
+      <w:tr>
+        <w:trPr>
+          <w:trHeight w:val="600"/>
+        </w:trPr>
+        <w:tc>
+          <w:tcPr>
+            <w:tcW w:w="0" w:type="auto"/>
+            <w:tcBorders>
+              <w:top w:val="single" w:sz="8" w:space="0" w:color="000000"/>
+              <w:left w:val="single" w:sz="8" w:space="0" w:color="000000"/>
+              <w:bottom w:val="single" w:sz="8" w:space="0" w:color="000000"/>
+              <w:right w:val="single" w:sz="8" w:space="0" w:color="000000"/>
+            </w:tcBorders>
+            <w:tcMar>
+              <w:top w:w="100" w:type="dxa"/>
+              <w:left w:w="100" w:type="dxa"/>
+              <w:bottom w:w="100" w:type="dxa"/>
+              <w:right w:w="100" w:type="dxa"/>
+            </w:tcMar>
+            <w:hideMark/>
+          </w:tcPr>
+          <w:p>
+            <w:pPr>
+              <w:spacing w:after="0" w:line="240" w:lineRule="auto"/>
+              <w:rPr>
+                <w:rFonts w:ascii="TH SarabunPSK" w:eastAsia="Times New Roman" w:hAnsi="TH SarabunPSK" w:cs="TH SarabunPSK" w:hint="cs"/>
+                <w:b/>
+                <w:bCs/>
+                <w:sz w:val="28"/>
+              </w:rPr>
+            </w:pPr>
+            <w:r>
+              <w:rPr>
+                <w:rFonts w:ascii="TH SarabunPSK" w:eastAsia="Times New Roman" w:hAnsi="TH SarabunPSK" w:cs="TH SarabunPSK" w:hint="cs"/>
+                <w:b/>
+                <w:bCs/>
+                <w:color w:val="1D2129"/>
+                <w:sz w:val="28"/>
+                <w:shd w:val="clear" w:color="auto" w:fill="FFFFFF"/>
+                <w:cs/>
+              </w:rPr>
+              <w:t>ความต้องการเฉพาะ</w:t>
+            </w:r>
+          </w:p>
+          <w:p>
+            <w:pPr>
+              <w:spacing w:after="0" w:line="240" w:lineRule="auto"/>
+              <w:rPr>
+                <w:rFonts w:ascii="TH SarabunPSK" w:eastAsia="Times New Roman" w:hAnsi="TH SarabunPSK" w:cs="TH SarabunPSK" w:hint="cs"/>
+                <w:b/>
+                <w:bCs/>
+                <w:sz w:val="28"/>
+              </w:rPr>
+            </w:pPr>
+            <w:proofErr w:type="gramStart"/>
+            <w:r>
+              <w:rPr>
+                <w:rFonts w:ascii="TH SarabunPSK" w:eastAsia="Times New Roman" w:hAnsi="TH SarabunPSK" w:cs="TH SarabunPSK" w:hint="cs"/>
+                <w:b/>
+                <w:bCs/>
+                <w:color w:val="1D2129"/>
+                <w:sz w:val="28"/>
+                <w:shd w:val="clear" w:color="auto" w:fill="FFFFFF"/>
+              </w:rPr>
+              <w:t>( Special</w:t>
+            </w:r>
+            <w:proofErr w:type="gramEnd"/>
+            <w:r>
+              <w:rPr>
+                <w:rFonts w:ascii="TH SarabunPSK" w:eastAsia="Times New Roman" w:hAnsi="TH SarabunPSK" w:cs="TH SarabunPSK" w:hint="cs"/>
+                <w:b/>
+                <w:bCs/>
+                <w:color w:val="1D2129"/>
+                <w:sz w:val="28"/>
+                <w:shd w:val="clear" w:color="auto" w:fill="FFFFFF"/>
+              </w:rPr>
+              <w:t xml:space="preserve"> Requirements )</w:t>
+            </w:r>
+          </w:p>
+        </w:tc>
+        <w:tc>
+          <w:tcPr>
+            <w:tcW w:w="0" w:type="auto"/>
+            <w:gridSpan w:val="2"/>
+            <w:tcBorders>
+              <w:top w:val="single" w:sz="8" w:space="0" w:color="000000"/>
+              <w:left w:val="single" w:sz="8" w:space="0" w:color="000000"/>
+              <w:bottom w:val="single" w:sz="8" w:space="0" w:color="000000"/>
+              <w:right w:val="single" w:sz="8" w:space="0" w:color="000000"/>
+            </w:tcBorders>
+            <w:tcMar>
+              <w:top w:w="100" w:type="dxa"/>
+              <w:left w:w="100" w:type="dxa"/>
+              <w:bottom w:w="100" w:type="dxa"/>
+              <w:right w:w="100" w:type="dxa"/>
+            </w:tcMar>
+            <w:hideMark/>
+          </w:tcPr>
+          <w:p>
+            <w:pPr>
+              <w:spacing w:after="0" w:line="240" w:lineRule="auto"/>
+              <w:rPr>
+                <w:rFonts w:ascii="TH SarabunPSK" w:eastAsia="Times New Roman" w:hAnsi="TH SarabunPSK" w:cs="TH SarabunPSK" w:hint="cs"/>
+                <w:sz w:val="28"/>
+              </w:rPr>
+            </w:pPr>
+            <w:r>
+              <w:rPr>
+                <w:rFonts w:ascii="TH SarabunPSK" w:eastAsia="Times New Roman" w:hAnsi="TH SarabunPSK" w:cs="TH SarabunPSK" w:hint="cs"/>
+                <w:color w:val="000000"/>
+                <w:sz w:val="28"/>
+                <w:cs/>
+              </w:rPr>
+              <w:t>สิทธิการเข้าถึงของบัญชีผู้ใช้แบบฝ่ายบัญชี (</w:t>
+            </w:r>
+            <w:r>
+              <w:rPr>
+                <w:rFonts w:ascii="TH SarabunPSK" w:eastAsia="Times New Roman" w:hAnsi="TH SarabunPSK" w:cs="TH SarabunPSK" w:hint="cs"/>
+                <w:color w:val="000000"/>
+                <w:sz w:val="28"/>
+              </w:rPr>
+              <w:t>Accountant)</w:t>
+            </w:r>
+          </w:p>
+        </w:tc>
+      </w:tr>
+      <w:tr>
+        <w:trPr>
+          <w:trHeight w:val="810"/>
+        </w:trPr>
+        <w:tc>
+          <w:tcPr>
+            <w:tcW w:w="0" w:type="auto"/>
+            <w:tcBorders>
+              <w:top w:val="single" w:sz="8" w:space="0" w:color="000000"/>
+              <w:left w:val="single" w:sz="8" w:space="0" w:color="000000"/>
+              <w:bottom w:val="single" w:sz="8" w:space="0" w:color="000000"/>
+              <w:right w:val="single" w:sz="8" w:space="0" w:color="000000"/>
+            </w:tcBorders>
+            <w:tcMar>
+              <w:top w:w="100" w:type="dxa"/>
+              <w:left w:w="100" w:type="dxa"/>
+              <w:bottom w:w="100" w:type="dxa"/>
+              <w:right w:w="100" w:type="dxa"/>
+            </w:tcMar>
+            <w:hideMark/>
+          </w:tcPr>
+          <w:p>
+            <w:pPr>
+              <w:spacing w:after="0" w:line="240" w:lineRule="auto"/>
+              <w:rPr>
+                <w:rFonts w:ascii="TH SarabunPSK" w:eastAsia="Times New Roman" w:hAnsi="TH SarabunPSK" w:cs="TH SarabunPSK" w:hint="cs"/>
+                <w:b/>
+                <w:bCs/>
+                <w:sz w:val="28"/>
+              </w:rPr>
+            </w:pPr>
+            <w:r>
+              <w:rPr>
+                <w:rFonts w:ascii="TH SarabunPSK" w:eastAsia="Times New Roman" w:hAnsi="TH SarabunPSK" w:cs="TH SarabunPSK" w:hint="cs"/>
+                <w:b/>
+                <w:bCs/>
+                <w:color w:val="1D2129"/>
+                <w:sz w:val="28"/>
+                <w:shd w:val="clear" w:color="auto" w:fill="FFFFFF"/>
+                <w:cs/>
+              </w:rPr>
+              <w:t>เงื่อนไขก่อนดำเนินการ</w:t>
+            </w:r>
+          </w:p>
+          <w:p>
+            <w:pPr>
+              <w:spacing w:after="0" w:line="240" w:lineRule="auto"/>
+              <w:rPr>
+                <w:rFonts w:ascii="TH SarabunPSK" w:eastAsia="Times New Roman" w:hAnsi="TH SarabunPSK" w:cs="TH SarabunPSK" w:hint="cs"/>
+                <w:b/>
+                <w:bCs/>
+                <w:sz w:val="28"/>
+              </w:rPr>
+            </w:pPr>
+            <w:proofErr w:type="gramStart"/>
+            <w:r>
+              <w:rPr>
+                <w:rFonts w:ascii="TH SarabunPSK" w:eastAsia="Times New Roman" w:hAnsi="TH SarabunPSK" w:cs="TH SarabunPSK" w:hint="cs"/>
+                <w:b/>
+                <w:bCs/>
+                <w:color w:val="1D2129"/>
+                <w:sz w:val="28"/>
+                <w:shd w:val="clear" w:color="auto" w:fill="FFFFFF"/>
+              </w:rPr>
+              <w:t>( Pre</w:t>
+            </w:r>
+            <w:proofErr w:type="gramEnd"/>
+            <w:r>
+              <w:rPr>
+                <w:rFonts w:ascii="TH SarabunPSK" w:eastAsia="Times New Roman" w:hAnsi="TH SarabunPSK" w:cs="TH SarabunPSK" w:hint="cs"/>
+                <w:b/>
+                <w:bCs/>
+                <w:color w:val="1D2129"/>
+                <w:sz w:val="28"/>
+                <w:shd w:val="clear" w:color="auto" w:fill="FFFFFF"/>
+              </w:rPr>
+              <w:t xml:space="preserve"> conditions )</w:t>
+            </w:r>
+          </w:p>
+        </w:tc>
+        <w:tc>
+          <w:tcPr>
+            <w:tcW w:w="0" w:type="auto"/>
+            <w:gridSpan w:val="2"/>
+            <w:tcBorders>
+              <w:top w:val="single" w:sz="8" w:space="0" w:color="000000"/>
+              <w:left w:val="single" w:sz="8" w:space="0" w:color="000000"/>
+              <w:bottom w:val="single" w:sz="8" w:space="0" w:color="000000"/>
+              <w:right w:val="single" w:sz="8" w:space="0" w:color="000000"/>
+            </w:tcBorders>
+            <w:tcMar>
+              <w:top w:w="100" w:type="dxa"/>
+              <w:left w:w="100" w:type="dxa"/>
+              <w:bottom w:w="100" w:type="dxa"/>
+              <w:right w:w="100" w:type="dxa"/>
+            </w:tcMar>
+            <w:hideMark/>
+          </w:tcPr>
+          <w:p>
+            <w:pPr>
+              <w:spacing w:after="0" w:line="240" w:lineRule="auto"/>
+              <w:rPr>
+                <w:rFonts w:ascii="TH SarabunPSK" w:eastAsia="Times New Roman" w:hAnsi="TH SarabunPSK" w:cs="TH SarabunPSK" w:hint="cs"/>
+                <w:sz w:val="28"/>
+              </w:rPr>
+            </w:pPr>
+            <w:r>
+              <w:rPr>
+                <w:rFonts w:ascii="TH SarabunPSK" w:eastAsia="Times New Roman" w:hAnsi="TH SarabunPSK" w:cs="TH SarabunPSK" w:hint="cs"/>
+                <w:color w:val="000000"/>
+                <w:sz w:val="28"/>
+                <w:cs/>
+              </w:rPr>
+              <w:t>กดปุ่มเพิ่มใบเสร็จ</w:t>
+            </w:r>
+            <w:r>
+              <w:rPr>
+                <w:rFonts w:ascii="TH SarabunPSK" w:eastAsia="Times New Roman" w:hAnsi="TH SarabunPSK" w:cs="TH SarabunPSK" w:hint="cs"/>
+                <w:color w:val="000000"/>
+                <w:sz w:val="28"/>
+              </w:rPr>
+              <w:t>,</w:t>
+            </w:r>
+            <w:r>
+              <w:rPr>
+                <w:rFonts w:ascii="TH SarabunPSK" w:eastAsia="Times New Roman" w:hAnsi="TH SarabunPSK" w:cs="TH SarabunPSK" w:hint="cs"/>
+                <w:color w:val="000000"/>
+                <w:sz w:val="28"/>
+                <w:cs/>
+              </w:rPr>
+              <w:t>เป็นร้านค้าที่เช่าพื้นที่ของห้างสรรพสินค้า(พื้นที่ที่ไม่ว่าง)</w:t>
+            </w:r>
+          </w:p>
+        </w:tc>
+      </w:tr>
+      <w:tr>
+        <w:trPr>
+          <w:trHeight w:val="600"/>
+        </w:trPr>
+        <w:tc>
+          <w:tcPr>
+            <w:tcW w:w="0" w:type="auto"/>
+            <w:tcBorders>
+              <w:top w:val="single" w:sz="8" w:space="0" w:color="000000"/>
+              <w:left w:val="single" w:sz="8" w:space="0" w:color="000000"/>
+              <w:bottom w:val="single" w:sz="8" w:space="0" w:color="000000"/>
+              <w:right w:val="single" w:sz="8" w:space="0" w:color="000000"/>
+            </w:tcBorders>
+            <w:tcMar>
+              <w:top w:w="100" w:type="dxa"/>
+              <w:left w:w="100" w:type="dxa"/>
+              <w:bottom w:w="100" w:type="dxa"/>
+              <w:right w:w="100" w:type="dxa"/>
+            </w:tcMar>
+            <w:hideMark/>
+          </w:tcPr>
+          <w:p>
+            <w:pPr>
+              <w:spacing w:after="0" w:line="240" w:lineRule="auto"/>
+              <w:rPr>
+                <w:rFonts w:ascii="TH SarabunPSK" w:eastAsia="Times New Roman" w:hAnsi="TH SarabunPSK" w:cs="TH SarabunPSK" w:hint="cs"/>
+                <w:b/>
+                <w:bCs/>
+                <w:sz w:val="28"/>
+              </w:rPr>
+            </w:pPr>
+            <w:r>
+              <w:rPr>
+                <w:rFonts w:ascii="TH SarabunPSK" w:eastAsia="Times New Roman" w:hAnsi="TH SarabunPSK" w:cs="TH SarabunPSK" w:hint="cs"/>
+                <w:b/>
+                <w:bCs/>
+                <w:color w:val="1D2129"/>
+                <w:sz w:val="28"/>
+                <w:shd w:val="clear" w:color="auto" w:fill="FFFFFF"/>
+                <w:cs/>
+              </w:rPr>
+              <w:t>เงือนไขหลังดำเนินการ</w:t>
+            </w:r>
+          </w:p>
+          <w:p>
+            <w:pPr>
+              <w:spacing w:after="0" w:line="240" w:lineRule="auto"/>
+              <w:rPr>
+                <w:rFonts w:ascii="TH SarabunPSK" w:eastAsia="Times New Roman" w:hAnsi="TH SarabunPSK" w:cs="TH SarabunPSK" w:hint="cs"/>
+                <w:b/>
+                <w:bCs/>
+                <w:sz w:val="28"/>
+              </w:rPr>
+            </w:pPr>
+            <w:proofErr w:type="gramStart"/>
+            <w:r>
+              <w:rPr>
+                <w:rFonts w:ascii="TH SarabunPSK" w:eastAsia="Times New Roman" w:hAnsi="TH SarabunPSK" w:cs="TH SarabunPSK" w:hint="cs"/>
+                <w:b/>
+                <w:bCs/>
+                <w:color w:val="1D2129"/>
+                <w:sz w:val="28"/>
+                <w:shd w:val="clear" w:color="auto" w:fill="FFFFFF"/>
+              </w:rPr>
+              <w:t>( Post</w:t>
+            </w:r>
+            <w:proofErr w:type="gramEnd"/>
+            <w:r>
+              <w:rPr>
+                <w:rFonts w:ascii="TH SarabunPSK" w:eastAsia="Times New Roman" w:hAnsi="TH SarabunPSK" w:cs="TH SarabunPSK" w:hint="cs"/>
+                <w:b/>
+                <w:bCs/>
+                <w:color w:val="1D2129"/>
+                <w:sz w:val="28"/>
+                <w:shd w:val="clear" w:color="auto" w:fill="FFFFFF"/>
+              </w:rPr>
+              <w:t xml:space="preserve"> conditions )</w:t>
+            </w:r>
+          </w:p>
+        </w:tc>
+        <w:tc>
+          <w:tcPr>
+            <w:tcW w:w="0" w:type="auto"/>
+            <w:gridSpan w:val="2"/>
+            <w:tcBorders>
+              <w:top w:val="single" w:sz="8" w:space="0" w:color="000000"/>
+              <w:left w:val="single" w:sz="8" w:space="0" w:color="000000"/>
+              <w:bottom w:val="single" w:sz="8" w:space="0" w:color="000000"/>
+              <w:right w:val="single" w:sz="8" w:space="0" w:color="000000"/>
+            </w:tcBorders>
+            <w:tcMar>
+              <w:top w:w="100" w:type="dxa"/>
+              <w:left w:w="100" w:type="dxa"/>
+              <w:bottom w:w="100" w:type="dxa"/>
+              <w:right w:w="100" w:type="dxa"/>
+            </w:tcMar>
+            <w:hideMark/>
+          </w:tcPr>
+          <w:p>
+            <w:pPr>
+              <w:spacing w:after="0" w:line="240" w:lineRule="auto"/>
+              <w:rPr>
+                <w:rFonts w:ascii="TH SarabunPSK" w:eastAsia="Times New Roman" w:hAnsi="TH SarabunPSK" w:cs="TH SarabunPSK" w:hint="cs"/>
+                <w:sz w:val="28"/>
+              </w:rPr>
+            </w:pPr>
+            <w:r>
+              <w:rPr>
+                <w:rFonts w:ascii="TH SarabunPSK" w:eastAsia="Times New Roman" w:hAnsi="TH SarabunPSK" w:cs="TH SarabunPSK" w:hint="cs"/>
+                <w:color w:val="000000"/>
+                <w:sz w:val="28"/>
+                <w:cs/>
+              </w:rPr>
+              <w:t>ข้อมูลบิลถูกเพิ่มลงในฐานข้อมูลเรียบร้อย</w:t>
+            </w:r>
+          </w:p>
+        </w:tc>
+      </w:tr>
+    </w:tbl>
+    <w:p>
+      <w:pPr>
+        <w:spacing w:after="0" w:line="240" w:lineRule="auto"/>
+        <w:rPr>
+          <w:rFonts w:ascii="Angsana New" w:eastAsia="Times New Roman" w:hAnsi="Angsana New" w:cs="Angsana New"/>
+          <w:sz w:val="28"/>
         </w:rPr>
       </w:pPr>
     </w:p>
@@ -12744,9 +14315,10 @@
             <w:pPr>
               <w:pStyle w:val="a3"/>
               <w:rPr>
-                <w:rFonts w:ascii="TH SarabunPSK" w:hAnsi="TH SarabunPSK" w:cs="TH SarabunPSK"/>
+                <w:rFonts w:ascii="TH SarabunPSK" w:hAnsi="TH SarabunPSK" w:cs="TH SarabunPSK" w:hint="cs"/>
                 <w:sz w:val="36"/>
                 <w:szCs w:val="36"/>
+                <w:cs/>
               </w:rPr>
             </w:pPr>
             <w:r>
@@ -12769,6 +14341,7 @@
                 <w:szCs w:val="36"/>
               </w:rPr>
             </w:pPr>
+            <w:proofErr w:type="gramStart"/>
             <w:r>
               <w:rPr>
                 <w:rFonts w:ascii="TH SarabunPSK" w:hAnsi="TH SarabunPSK" w:cs="TH SarabunPSK"/>
@@ -12776,9 +14349,8 @@
                 <w:szCs w:val="36"/>
                 <w:shd w:val="clear" w:color="auto" w:fill="FFFFFF"/>
               </w:rPr>
-              <w:t xml:space="preserve">( view </w:t>
-            </w:r>
-            <w:proofErr w:type="spellStart"/>
+              <w:t xml:space="preserve">( </w:t>
+            </w:r>
             <w:r>
               <w:rPr>
                 <w:rFonts w:ascii="TH SarabunPSK" w:hAnsi="TH SarabunPSK" w:cs="TH SarabunPSK"/>
@@ -12786,9 +14358,36 @@
                 <w:szCs w:val="36"/>
                 <w:shd w:val="clear" w:color="auto" w:fill="FFFFFF"/>
               </w:rPr>
-              <w:t>warmlete</w:t>
-            </w:r>
-            <w:proofErr w:type="spellEnd"/>
+              <w:t>V</w:t>
+            </w:r>
+            <w:r>
+              <w:rPr>
+                <w:rFonts w:ascii="TH SarabunPSK" w:hAnsi="TH SarabunPSK" w:cs="TH SarabunPSK"/>
+                <w:sz w:val="36"/>
+                <w:szCs w:val="36"/>
+                <w:shd w:val="clear" w:color="auto" w:fill="FFFFFF"/>
+              </w:rPr>
+              <w:t>iew</w:t>
+            </w:r>
+            <w:proofErr w:type="gramEnd"/>
+            <w:r>
+              <w:rPr>
+                <w:rFonts w:ascii="TH SarabunPSK" w:hAnsi="TH SarabunPSK" w:cs="TH SarabunPSK"/>
+                <w:sz w:val="36"/>
+                <w:szCs w:val="36"/>
+                <w:shd w:val="clear" w:color="auto" w:fill="FFFFFF"/>
+              </w:rPr>
+              <w:t xml:space="preserve"> </w:t>
+            </w:r>
+            <w:r>
+              <w:rPr>
+                <w:rFonts w:ascii="TH SarabunPSK" w:hAnsi="TH SarabunPSK" w:cs="TH SarabunPSK"/>
+                <w:sz w:val="36"/>
+                <w:szCs w:val="36"/>
+                <w:shd w:val="clear" w:color="auto" w:fill="FFFFFF"/>
+              </w:rPr>
+              <w:t>expenses</w:t>
+            </w:r>
             <w:r>
               <w:rPr>
                 <w:rFonts w:ascii="TH SarabunPSK" w:hAnsi="TH SarabunPSK" w:cs="TH SarabunPSK"/>
@@ -14222,9 +15821,10 @@
         <w:pStyle w:val="a3"/>
         <w:jc w:val="center"/>
         <w:rPr>
-          <w:rFonts w:ascii="TH SarabunPSK" w:hAnsi="TH SarabunPSK" w:cs="TH SarabunPSK"/>
+          <w:rFonts w:ascii="TH SarabunPSK" w:hAnsi="TH SarabunPSK" w:cs="TH SarabunPSK" w:hint="cs"/>
           <w:sz w:val="40"/>
           <w:szCs w:val="40"/>
+          <w:cs/>
         </w:rPr>
       </w:pPr>
       <w:r>
@@ -15439,9 +17039,10 @@
         <w:pStyle w:val="a3"/>
         <w:jc w:val="center"/>
         <w:rPr>
-          <w:rFonts w:ascii="TH SarabunPSK" w:hAnsi="TH SarabunPSK" w:cs="TH SarabunPSK"/>
-          <w:sz w:val="10"/>
-          <w:szCs w:val="10"/>
+          <w:rFonts w:ascii="TH SarabunPSK" w:hAnsi="TH SarabunPSK" w:cs="TH SarabunPSK" w:hint="cs"/>
+          <w:sz w:val="20"/>
+          <w:szCs w:val="20"/>
+          <w:cs/>
         </w:rPr>
       </w:pPr>
     </w:p>
@@ -15457,16 +17058,86 @@
       </w:pPr>
       <w:r>
         <w:rPr>
-          <w:rFonts w:ascii="TH SarabunPSK" w:hAnsi="TH SarabunPSK" w:cs="TH SarabunPSK"/>
+          <w:rFonts w:ascii="TH SarabunPSK" w:hAnsi="TH SarabunPSK" w:cs="TH SarabunPSK" w:hint="cs"/>
           <w:noProof/>
-          <w:sz w:val="40"/>
-          <w:szCs w:val="40"/>
+          <w:sz w:val="20"/>
+          <w:szCs w:val="20"/>
+          <w:lang w:val="th-TH"/>
+        </w:rPr>
+        <mc:AlternateContent>
+          <mc:Choice Requires="wps">
+            <w:drawing>
+              <wp:anchor distT="0" distB="0" distL="114300" distR="114300" simplePos="0" relativeHeight="251659264" behindDoc="0" locked="0" layoutInCell="1" allowOverlap="1" wp14:anchorId="2312E3CD" wp14:editId="06AAF7B3">
+                <wp:simplePos x="0" y="0"/>
+                <wp:positionH relativeFrom="column">
+                  <wp:posOffset>1794510</wp:posOffset>
+                </wp:positionH>
+                <wp:positionV relativeFrom="paragraph">
+                  <wp:posOffset>9524</wp:posOffset>
+                </wp:positionV>
+                <wp:extent cx="2581275" cy="0"/>
+                <wp:effectExtent l="0" t="0" r="0" b="0"/>
+                <wp:wrapNone/>
+                <wp:docPr id="42" name="ตัวเชื่อมต่อตรง 42"/>
+                <wp:cNvGraphicFramePr/>
+                <a:graphic xmlns:a="http://schemas.openxmlformats.org/drawingml/2006/main">
+                  <a:graphicData uri="http://schemas.microsoft.com/office/word/2010/wordprocessingShape">
+                    <wps:wsp>
+                      <wps:cNvCnPr/>
+                      <wps:spPr>
+                        <a:xfrm flipV="1">
+                          <a:off x="0" y="0"/>
+                          <a:ext cx="2581275" cy="0"/>
+                        </a:xfrm>
+                        <a:prstGeom prst="line">
+                          <a:avLst/>
+                        </a:prstGeom>
+                      </wps:spPr>
+                      <wps:style>
+                        <a:lnRef idx="1">
+                          <a:schemeClr val="dk1"/>
+                        </a:lnRef>
+                        <a:fillRef idx="0">
+                          <a:schemeClr val="dk1"/>
+                        </a:fillRef>
+                        <a:effectRef idx="0">
+                          <a:schemeClr val="dk1"/>
+                        </a:effectRef>
+                        <a:fontRef idx="minor">
+                          <a:schemeClr val="tx1"/>
+                        </a:fontRef>
+                      </wps:style>
+                      <wps:bodyPr/>
+                    </wps:wsp>
+                  </a:graphicData>
+                </a:graphic>
+                <wp14:sizeRelH relativeFrom="margin">
+                  <wp14:pctWidth>0</wp14:pctWidth>
+                </wp14:sizeRelH>
+                <wp14:sizeRelV relativeFrom="margin">
+                  <wp14:pctHeight>0</wp14:pctHeight>
+                </wp14:sizeRelV>
+              </wp:anchor>
+            </w:drawing>
+          </mc:Choice>
+          <mc:Fallback>
+            <w:pict>
+              <v:line w14:anchorId="56C3FFF8" id="ตัวเชื่อมต่อตรง 42" o:spid="_x0000_s1026" style="position:absolute;flip:y;z-index:251659264;visibility:visible;mso-wrap-style:square;mso-width-percent:0;mso-height-percent:0;mso-wrap-distance-left:9pt;mso-wrap-distance-top:0;mso-wrap-distance-right:9pt;mso-wrap-distance-bottom:0;mso-position-horizontal:absolute;mso-position-horizontal-relative:text;mso-position-vertical:absolute;mso-position-vertical-relative:text;mso-width-percent:0;mso-height-percent:0;mso-width-relative:margin;mso-height-relative:margin" from="141.3pt,.75pt" to="344.55pt,.75pt" o:gfxdata="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" strokecolor="black [3200]" strokeweight=".5pt">
+                <v:stroke joinstyle="miter"/>
+              </v:line>
+            </w:pict>
+          </mc:Fallback>
+        </mc:AlternateContent>
+      </w:r>
+      <w:r>
+        <w:rPr>
+          <w:noProof/>
         </w:rPr>
         <w:drawing>
-          <wp:inline distT="0" distB="0" distL="0" distR="0" wp14:anchorId="29B2E51C" wp14:editId="6886F712">
-            <wp:extent cx="4798004" cy="8820000"/>
-            <wp:effectExtent l="0" t="0" r="3175" b="635"/>
-            <wp:docPr id="10" name="รูปภาพ 10"/>
+          <wp:inline distT="0" distB="0" distL="0" distR="0" wp14:anchorId="09994DA8" wp14:editId="2CFFF0DB">
+            <wp:extent cx="4758836" cy="8748000"/>
+            <wp:effectExtent l="0" t="0" r="3810" b="0"/>
+            <wp:docPr id="41" name="รูปภาพ 41"/>
             <wp:cNvGraphicFramePr>
               <a:graphicFrameLocks xmlns:a="http://schemas.openxmlformats.org/drawingml/2006/main" noChangeAspect="1"/>
             </wp:cNvGraphicFramePr>
@@ -15474,8 +17145,10 @@
               <a:graphicData uri="http://schemas.openxmlformats.org/drawingml/2006/picture">
                 <pic:pic xmlns:pic="http://schemas.openxmlformats.org/drawingml/2006/picture">
                   <pic:nvPicPr>
-                    <pic:cNvPr id="10" name="93687145_245386553301566_4958767801700450304_n.jpg"/>
-                    <pic:cNvPicPr/>
+                    <pic:cNvPr id="0" name="Picture 12"/>
+                    <pic:cNvPicPr>
+                      <a:picLocks noChangeAspect="1" noChangeArrowheads="1"/>
+                    </pic:cNvPicPr>
                   </pic:nvPicPr>
                   <pic:blipFill>
                     <a:blip r:embed="rId12">
@@ -15485,18 +17158,23 @@
                         </a:ext>
                       </a:extLst>
                     </a:blip>
+                    <a:srcRect/>
                     <a:stretch>
                       <a:fillRect/>
                     </a:stretch>
                   </pic:blipFill>
-                  <pic:spPr>
+                  <pic:spPr bwMode="auto">
                     <a:xfrm>
                       <a:off x="0" y="0"/>
-                      <a:ext cx="4798004" cy="8820000"/>
+                      <a:ext cx="4758836" cy="8748000"/>
                     </a:xfrm>
                     <a:prstGeom prst="rect">
                       <a:avLst/>
                     </a:prstGeom>
+                    <a:noFill/>
+                    <a:ln>
+                      <a:noFill/>
+                    </a:ln>
                   </pic:spPr>
                 </pic:pic>
               </a:graphicData>
@@ -15534,6 +17212,78 @@
           <w:szCs w:val="10"/>
         </w:rPr>
       </w:pPr>
+      <w:r>
+        <w:rPr>
+          <w:rFonts w:ascii="TH SarabunPSK" w:hAnsi="TH SarabunPSK" w:cs="TH SarabunPSK"/>
+          <w:noProof/>
+          <w:sz w:val="10"/>
+          <w:szCs w:val="10"/>
+        </w:rPr>
+        <mc:AlternateContent>
+          <mc:Choice Requires="wps">
+            <w:drawing>
+              <wp:anchor distT="0" distB="0" distL="114300" distR="114300" simplePos="0" relativeHeight="251660288" behindDoc="0" locked="0" layoutInCell="1" allowOverlap="1" wp14:anchorId="6D3288D0" wp14:editId="1932F760">
+                <wp:simplePos x="0" y="0"/>
+                <wp:positionH relativeFrom="column">
+                  <wp:posOffset>2070736</wp:posOffset>
+                </wp:positionH>
+                <wp:positionV relativeFrom="paragraph">
+                  <wp:posOffset>80645</wp:posOffset>
+                </wp:positionV>
+                <wp:extent cx="1123950" cy="0"/>
+                <wp:effectExtent l="0" t="0" r="0" b="0"/>
+                <wp:wrapNone/>
+                <wp:docPr id="44" name="ตัวเชื่อมต่อตรง 44"/>
+                <wp:cNvGraphicFramePr/>
+                <a:graphic xmlns:a="http://schemas.openxmlformats.org/drawingml/2006/main">
+                  <a:graphicData uri="http://schemas.microsoft.com/office/word/2010/wordprocessingShape">
+                    <wps:wsp>
+                      <wps:cNvCnPr/>
+                      <wps:spPr>
+                        <a:xfrm>
+                          <a:off x="0" y="0"/>
+                          <a:ext cx="1123950" cy="0"/>
+                        </a:xfrm>
+                        <a:prstGeom prst="line">
+                          <a:avLst/>
+                        </a:prstGeom>
+                      </wps:spPr>
+                      <wps:style>
+                        <a:lnRef idx="1">
+                          <a:schemeClr val="dk1"/>
+                        </a:lnRef>
+                        <a:fillRef idx="0">
+                          <a:schemeClr val="dk1"/>
+                        </a:fillRef>
+                        <a:effectRef idx="0">
+                          <a:schemeClr val="dk1"/>
+                        </a:effectRef>
+                        <a:fontRef idx="minor">
+                          <a:schemeClr val="tx1"/>
+                        </a:fontRef>
+                      </wps:style>
+                      <wps:bodyPr/>
+                    </wps:wsp>
+                  </a:graphicData>
+                </a:graphic>
+                <wp14:sizeRelH relativeFrom="margin">
+                  <wp14:pctWidth>0</wp14:pctWidth>
+                </wp14:sizeRelH>
+                <wp14:sizeRelV relativeFrom="margin">
+                  <wp14:pctHeight>0</wp14:pctHeight>
+                </wp14:sizeRelV>
+              </wp:anchor>
+            </w:drawing>
+          </mc:Choice>
+          <mc:Fallback>
+            <w:pict>
+              <v:line w14:anchorId="5446BC1E" id="ตัวเชื่อมต่อตรง 44" o:spid="_x0000_s1026" style="position:absolute;z-index:251660288;visibility:visible;mso-wrap-style:square;mso-width-percent:0;mso-height-percent:0;mso-wrap-distance-left:9pt;mso-wrap-distance-top:0;mso-wrap-distance-right:9pt;mso-wrap-distance-bottom:0;mso-position-horizontal:absolute;mso-position-horizontal-relative:text;mso-position-vertical:absolute;mso-position-vertical-relative:text;mso-width-percent:0;mso-height-percent:0;mso-width-relative:margin;mso-height-relative:margin" from="163.05pt,6.35pt" to="251.55pt,6.35pt" o:gfxdata="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" strokecolor="black [3200]" strokeweight=".5pt">
+                <v:stroke joinstyle="miter"/>
+              </v:line>
+            </w:pict>
+          </mc:Fallback>
+        </mc:AlternateContent>
+      </w:r>
     </w:p>
     <w:p>
       <w:pPr>
@@ -15547,16 +17297,13 @@
       </w:pPr>
       <w:r>
         <w:rPr>
-          <w:rFonts w:ascii="TH SarabunPSK" w:hAnsi="TH SarabunPSK" w:cs="TH SarabunPSK"/>
           <w:noProof/>
-          <w:sz w:val="40"/>
-          <w:szCs w:val="40"/>
         </w:rPr>
         <w:drawing>
-          <wp:inline distT="0" distB="0" distL="0" distR="0" wp14:anchorId="7093D1E5" wp14:editId="1C41B277">
+          <wp:inline distT="0" distB="0" distL="0" distR="0" wp14:anchorId="72E2932A" wp14:editId="0ED0E810">
             <wp:extent cx="4798004" cy="8820000"/>
             <wp:effectExtent l="0" t="0" r="3175" b="635"/>
-            <wp:docPr id="11" name="รูปภาพ 11"/>
+            <wp:docPr id="43" name="รูปภาพ 43"/>
             <wp:cNvGraphicFramePr>
               <a:graphicFrameLocks xmlns:a="http://schemas.openxmlformats.org/drawingml/2006/main" noChangeAspect="1"/>
             </wp:cNvGraphicFramePr>
@@ -15564,8 +17311,10 @@
               <a:graphicData uri="http://schemas.openxmlformats.org/drawingml/2006/picture">
                 <pic:pic xmlns:pic="http://schemas.openxmlformats.org/drawingml/2006/picture">
                   <pic:nvPicPr>
-                    <pic:cNvPr id="11" name="92979441_313116409666858_3263232146235457536_n.jpg"/>
-                    <pic:cNvPicPr/>
+                    <pic:cNvPr id="0" name="Picture 14"/>
+                    <pic:cNvPicPr>
+                      <a:picLocks noChangeAspect="1" noChangeArrowheads="1"/>
+                    </pic:cNvPicPr>
                   </pic:nvPicPr>
                   <pic:blipFill>
                     <a:blip r:embed="rId13">
@@ -15575,11 +17324,12 @@
                         </a:ext>
                       </a:extLst>
                     </a:blip>
+                    <a:srcRect/>
                     <a:stretch>
                       <a:fillRect/>
                     </a:stretch>
                   </pic:blipFill>
-                  <pic:spPr>
+                  <pic:spPr bwMode="auto">
                     <a:xfrm>
                       <a:off x="0" y="0"/>
                       <a:ext cx="4798004" cy="8820000"/>
@@ -15587,6 +17337,10 @@
                     <a:prstGeom prst="rect">
                       <a:avLst/>
                     </a:prstGeom>
+                    <a:noFill/>
+                    <a:ln>
+                      <a:noFill/>
+                    </a:ln>
                   </pic:spPr>
                 </pic:pic>
               </a:graphicData>
@@ -15624,27 +17378,91 @@
           <w:szCs w:val="10"/>
         </w:rPr>
       </w:pPr>
-    </w:p>
-    <w:p>
-      <w:pPr>
-        <w:pStyle w:val="a3"/>
-        <w:jc w:val="center"/>
-        <w:rPr>
-          <w:rFonts w:ascii="TH SarabunPSK" w:hAnsi="TH SarabunPSK" w:cs="TH SarabunPSK"/>
-          <w:sz w:val="28"/>
-        </w:rPr>
-      </w:pPr>
       <w:r>
         <w:rPr>
           <w:rFonts w:ascii="TH SarabunPSK" w:hAnsi="TH SarabunPSK" w:cs="TH SarabunPSK"/>
           <w:noProof/>
-          <w:sz w:val="28"/>
+          <w:sz w:val="10"/>
+          <w:szCs w:val="10"/>
+        </w:rPr>
+        <mc:AlternateContent>
+          <mc:Choice Requires="wps">
+            <w:drawing>
+              <wp:anchor distT="0" distB="0" distL="114300" distR="114300" simplePos="0" relativeHeight="251661312" behindDoc="0" locked="0" layoutInCell="1" allowOverlap="1" wp14:anchorId="40B87EB7" wp14:editId="3BE779F5">
+                <wp:simplePos x="0" y="0"/>
+                <wp:positionH relativeFrom="column">
+                  <wp:posOffset>1937385</wp:posOffset>
+                </wp:positionH>
+                <wp:positionV relativeFrom="paragraph">
+                  <wp:posOffset>80645</wp:posOffset>
+                </wp:positionV>
+                <wp:extent cx="885825" cy="0"/>
+                <wp:effectExtent l="0" t="0" r="0" b="0"/>
+                <wp:wrapNone/>
+                <wp:docPr id="46" name="ตัวเชื่อมต่อตรง 46"/>
+                <wp:cNvGraphicFramePr/>
+                <a:graphic xmlns:a="http://schemas.openxmlformats.org/drawingml/2006/main">
+                  <a:graphicData uri="http://schemas.microsoft.com/office/word/2010/wordprocessingShape">
+                    <wps:wsp>
+                      <wps:cNvCnPr/>
+                      <wps:spPr>
+                        <a:xfrm>
+                          <a:off x="0" y="0"/>
+                          <a:ext cx="885825" cy="0"/>
+                        </a:xfrm>
+                        <a:prstGeom prst="line">
+                          <a:avLst/>
+                        </a:prstGeom>
+                      </wps:spPr>
+                      <wps:style>
+                        <a:lnRef idx="1">
+                          <a:schemeClr val="dk1"/>
+                        </a:lnRef>
+                        <a:fillRef idx="0">
+                          <a:schemeClr val="dk1"/>
+                        </a:fillRef>
+                        <a:effectRef idx="0">
+                          <a:schemeClr val="dk1"/>
+                        </a:effectRef>
+                        <a:fontRef idx="minor">
+                          <a:schemeClr val="tx1"/>
+                        </a:fontRef>
+                      </wps:style>
+                      <wps:bodyPr/>
+                    </wps:wsp>
+                  </a:graphicData>
+                </a:graphic>
+              </wp:anchor>
+            </w:drawing>
+          </mc:Choice>
+          <mc:Fallback>
+            <w:pict>
+              <v:line w14:anchorId="763ACB84" id="ตัวเชื่อมต่อตรง 46" o:spid="_x0000_s1026" style="position:absolute;z-index:251661312;visibility:visible;mso-wrap-style:square;mso-wrap-distance-left:9pt;mso-wrap-distance-top:0;mso-wrap-distance-right:9pt;mso-wrap-distance-bottom:0;mso-position-horizontal:absolute;mso-position-horizontal-relative:text;mso-position-vertical:absolute;mso-position-vertical-relative:text" from="152.55pt,6.35pt" to="222.3pt,6.35pt" o:gfxdata="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" strokecolor="black [3200]" strokeweight=".5pt">
+                <v:stroke joinstyle="miter"/>
+              </v:line>
+            </w:pict>
+          </mc:Fallback>
+        </mc:AlternateContent>
+      </w:r>
+    </w:p>
+    <w:p>
+      <w:pPr>
+        <w:pStyle w:val="a3"/>
+        <w:jc w:val="center"/>
+        <w:rPr>
+          <w:rFonts w:ascii="TH SarabunPSK" w:hAnsi="TH SarabunPSK" w:cs="TH SarabunPSK"/>
+          <w:sz w:val="28"/>
+        </w:rPr>
+      </w:pPr>
+      <w:r>
+        <w:rPr>
+          <w:noProof/>
         </w:rPr>
         <w:drawing>
-          <wp:inline distT="0" distB="0" distL="0" distR="0" wp14:anchorId="68FAA487" wp14:editId="1C718F7B">
+          <wp:inline distT="0" distB="0" distL="0" distR="0" wp14:anchorId="4660667D" wp14:editId="755D49A4">
             <wp:extent cx="4781550" cy="5724525"/>
             <wp:effectExtent l="0" t="0" r="0" b="9525"/>
-            <wp:docPr id="15" name="รูปภาพ 15"/>
+            <wp:docPr id="45" name="รูปภาพ 45"/>
             <wp:cNvGraphicFramePr>
               <a:graphicFrameLocks xmlns:a="http://schemas.openxmlformats.org/drawingml/2006/main" noChangeAspect="1"/>
             </wp:cNvGraphicFramePr>
@@ -15652,8 +17470,10 @@
               <a:graphicData uri="http://schemas.openxmlformats.org/drawingml/2006/picture">
                 <pic:pic xmlns:pic="http://schemas.openxmlformats.org/drawingml/2006/picture">
                   <pic:nvPicPr>
-                    <pic:cNvPr id="15" name="92948075_218008636157630_2210003369508995072_n.jpg"/>
-                    <pic:cNvPicPr/>
+                    <pic:cNvPr id="0" name="Picture 16"/>
+                    <pic:cNvPicPr>
+                      <a:picLocks noChangeAspect="1" noChangeArrowheads="1"/>
+                    </pic:cNvPicPr>
                   </pic:nvPicPr>
                   <pic:blipFill>
                     <a:blip r:embed="rId14">
@@ -15663,11 +17483,12 @@
                         </a:ext>
                       </a:extLst>
                     </a:blip>
+                    <a:srcRect/>
                     <a:stretch>
                       <a:fillRect/>
                     </a:stretch>
                   </pic:blipFill>
-                  <pic:spPr>
+                  <pic:spPr bwMode="auto">
                     <a:xfrm>
                       <a:off x="0" y="0"/>
                       <a:ext cx="4781550" cy="5724525"/>
@@ -15675,6 +17496,10 @@
                     <a:prstGeom prst="rect">
                       <a:avLst/>
                     </a:prstGeom>
+                    <a:noFill/>
+                    <a:ln>
+                      <a:noFill/>
+                    </a:ln>
                   </pic:spPr>
                 </pic:pic>
               </a:graphicData>
@@ -16511,10 +18336,10 @@
         </w:rPr>
         <w:lastRenderedPageBreak/>
         <w:drawing>
-          <wp:inline distT="0" distB="0" distL="0" distR="0" wp14:anchorId="148165F2" wp14:editId="7EF70EC3">
-            <wp:extent cx="6450192" cy="7092000"/>
-            <wp:effectExtent l="0" t="0" r="8255" b="0"/>
-            <wp:docPr id="19" name="รูปภาพ 19"/>
+          <wp:inline distT="0" distB="0" distL="0" distR="0" wp14:anchorId="18238F74" wp14:editId="3164A348">
+            <wp:extent cx="6336000" cy="6969733"/>
+            <wp:effectExtent l="0" t="0" r="8255" b="3175"/>
+            <wp:docPr id="37" name="รูปภาพ 37"/>
             <wp:cNvGraphicFramePr>
               <a:graphicFrameLocks xmlns:a="http://schemas.openxmlformats.org/drawingml/2006/main" noChangeAspect="1"/>
             </wp:cNvGraphicFramePr>
@@ -16522,7 +18347,7 @@
               <a:graphicData uri="http://schemas.openxmlformats.org/drawingml/2006/picture">
                 <pic:pic xmlns:pic="http://schemas.openxmlformats.org/drawingml/2006/picture">
                   <pic:nvPicPr>
-                    <pic:cNvPr id="0" name="Picture 5"/>
+                    <pic:cNvPr id="0" name="Picture 1"/>
                     <pic:cNvPicPr>
                       <a:picLocks noChangeAspect="1" noChangeArrowheads="1"/>
                     </pic:cNvPicPr>
@@ -16543,7 +18368,7 @@
                   <pic:spPr bwMode="auto">
                     <a:xfrm>
                       <a:off x="0" y="0"/>
-                      <a:ext cx="6450192" cy="7092000"/>
+                      <a:ext cx="6336000" cy="6969733"/>
                     </a:xfrm>
                     <a:prstGeom prst="rect">
                       <a:avLst/>
@@ -16575,10 +18400,10 @@
         </w:rPr>
         <w:lastRenderedPageBreak/>
         <w:drawing>
-          <wp:inline distT="0" distB="0" distL="0" distR="0" wp14:anchorId="5FB05C2C" wp14:editId="3A5AC3B7">
-            <wp:extent cx="6417450" cy="7056000"/>
-            <wp:effectExtent l="0" t="0" r="2540" b="0"/>
-            <wp:docPr id="20" name="รูปภาพ 20"/>
+          <wp:inline distT="0" distB="0" distL="0" distR="0" wp14:anchorId="58CAC37C" wp14:editId="5FEB76F3">
+            <wp:extent cx="6336000" cy="6969733"/>
+            <wp:effectExtent l="0" t="0" r="8255" b="3175"/>
+            <wp:docPr id="38" name="รูปภาพ 38"/>
             <wp:cNvGraphicFramePr>
               <a:graphicFrameLocks xmlns:a="http://schemas.openxmlformats.org/drawingml/2006/main" noChangeAspect="1"/>
             </wp:cNvGraphicFramePr>
@@ -16586,7 +18411,7 @@
               <a:graphicData uri="http://schemas.openxmlformats.org/drawingml/2006/picture">
                 <pic:pic xmlns:pic="http://schemas.openxmlformats.org/drawingml/2006/picture">
                   <pic:nvPicPr>
-                    <pic:cNvPr id="0" name="Picture 7"/>
+                    <pic:cNvPr id="0" name="Picture 3"/>
                     <pic:cNvPicPr>
                       <a:picLocks noChangeAspect="1" noChangeArrowheads="1"/>
                     </pic:cNvPicPr>
@@ -16607,7 +18432,7 @@
                   <pic:spPr bwMode="auto">
                     <a:xfrm>
                       <a:off x="0" y="0"/>
-                      <a:ext cx="6417450" cy="7056000"/>
+                      <a:ext cx="6336000" cy="6969733"/>
                     </a:xfrm>
                     <a:prstGeom prst="rect">
                       <a:avLst/>
@@ -16639,10 +18464,10 @@
         </w:rPr>
         <w:lastRenderedPageBreak/>
         <w:drawing>
-          <wp:inline distT="0" distB="0" distL="0" distR="0" wp14:anchorId="12A3DEF9" wp14:editId="418B27F4">
-            <wp:extent cx="6293194" cy="4572000"/>
-            <wp:effectExtent l="0" t="0" r="0" b="0"/>
-            <wp:docPr id="21" name="รูปภาพ 21"/>
+          <wp:inline distT="0" distB="0" distL="0" distR="0" wp14:anchorId="75056CE2" wp14:editId="4413FA0E">
+            <wp:extent cx="6336000" cy="4600470"/>
+            <wp:effectExtent l="0" t="0" r="8255" b="0"/>
+            <wp:docPr id="39" name="รูปภาพ 39"/>
             <wp:cNvGraphicFramePr>
               <a:graphicFrameLocks xmlns:a="http://schemas.openxmlformats.org/drawingml/2006/main" noChangeAspect="1"/>
             </wp:cNvGraphicFramePr>
@@ -16650,7 +18475,7 @@
               <a:graphicData uri="http://schemas.openxmlformats.org/drawingml/2006/picture">
                 <pic:pic xmlns:pic="http://schemas.openxmlformats.org/drawingml/2006/picture">
                   <pic:nvPicPr>
-                    <pic:cNvPr id="0" name="Picture 9"/>
+                    <pic:cNvPr id="0" name="Picture 5"/>
                     <pic:cNvPicPr>
                       <a:picLocks noChangeAspect="1" noChangeArrowheads="1"/>
                     </pic:cNvPicPr>
@@ -16671,7 +18496,7 @@
                   <pic:spPr bwMode="auto">
                     <a:xfrm>
                       <a:off x="0" y="0"/>
-                      <a:ext cx="6293194" cy="4572000"/>
+                      <a:ext cx="6336000" cy="4600470"/>
                     </a:xfrm>
                     <a:prstGeom prst="rect">
                       <a:avLst/>
@@ -18566,10 +20391,10 @@
           <w:sz w:val="28"/>
         </w:rPr>
         <w:drawing>
-          <wp:inline distT="0" distB="0" distL="0" distR="0" wp14:anchorId="3585205C" wp14:editId="4453757C">
-            <wp:extent cx="6336000" cy="2895179"/>
+          <wp:inline distT="0" distB="0" distL="0" distR="0" wp14:anchorId="588F2D93" wp14:editId="55C7E89C">
+            <wp:extent cx="6336000" cy="2895180"/>
             <wp:effectExtent l="0" t="0" r="8255" b="635"/>
-            <wp:docPr id="27" name="รูปภาพ 27"/>
+            <wp:docPr id="33" name="รูปภาพ 33" descr="รูปภาพประกอบด้วย ข้อความ&#10;&#10;คำอธิบายที่สร้างโดยอัตโนมัติ"/>
             <wp:cNvGraphicFramePr>
               <a:graphicFrameLocks xmlns:a="http://schemas.openxmlformats.org/drawingml/2006/main" noChangeAspect="1"/>
             </wp:cNvGraphicFramePr>
@@ -18577,7 +20402,7 @@
               <a:graphicData uri="http://schemas.openxmlformats.org/drawingml/2006/picture">
                 <pic:pic xmlns:pic="http://schemas.openxmlformats.org/drawingml/2006/picture">
                   <pic:nvPicPr>
-                    <pic:cNvPr id="27" name="uc6.jpg"/>
+                    <pic:cNvPr id="33" name="Collaboration Diagram-use case 6.jpg"/>
                     <pic:cNvPicPr/>
                   </pic:nvPicPr>
                   <pic:blipFill>
@@ -18595,7 +20420,7 @@
                   <pic:spPr>
                     <a:xfrm>
                       <a:off x="0" y="0"/>
-                      <a:ext cx="6336000" cy="2895179"/>
+                      <a:ext cx="6336000" cy="2895180"/>
                     </a:xfrm>
                     <a:prstGeom prst="rect">
                       <a:avLst/>
@@ -18894,10 +20719,10 @@
           <w:sz w:val="28"/>
         </w:rPr>
         <w:drawing>
-          <wp:inline distT="0" distB="0" distL="0" distR="0" wp14:anchorId="1C36D0AF" wp14:editId="2976A250">
+          <wp:inline distT="0" distB="0" distL="0" distR="0" wp14:anchorId="7505C659" wp14:editId="2DE8CC3F">
             <wp:extent cx="6336000" cy="4043652"/>
             <wp:effectExtent l="0" t="0" r="8255" b="0"/>
-            <wp:docPr id="28" name="รูปภาพ 28"/>
+            <wp:docPr id="34" name="รูปภาพ 34"/>
             <wp:cNvGraphicFramePr>
               <a:graphicFrameLocks xmlns:a="http://schemas.openxmlformats.org/drawingml/2006/main" noChangeAspect="1"/>
             </wp:cNvGraphicFramePr>
@@ -18905,7 +20730,7 @@
               <a:graphicData uri="http://schemas.openxmlformats.org/drawingml/2006/picture">
                 <pic:pic xmlns:pic="http://schemas.openxmlformats.org/drawingml/2006/picture">
                   <pic:nvPicPr>
-                    <pic:cNvPr id="28" name="uc7.jpg"/>
+                    <pic:cNvPr id="34" name="Collaboration Diagram-use case 7.jpg"/>
                     <pic:cNvPicPr/>
                   </pic:nvPicPr>
                   <pic:blipFill>
@@ -19172,10 +20997,10 @@
           <w:sz w:val="28"/>
         </w:rPr>
         <w:drawing>
-          <wp:inline distT="0" distB="0" distL="0" distR="0" wp14:anchorId="3DE27AD6" wp14:editId="2412BDC8">
+          <wp:inline distT="0" distB="0" distL="0" distR="0" wp14:anchorId="68DF95F2" wp14:editId="4682FF4B">
             <wp:extent cx="6336000" cy="4043652"/>
             <wp:effectExtent l="0" t="0" r="8255" b="0"/>
-            <wp:docPr id="29" name="รูปภาพ 29"/>
+            <wp:docPr id="35" name="รูปภาพ 35"/>
             <wp:cNvGraphicFramePr>
               <a:graphicFrameLocks xmlns:a="http://schemas.openxmlformats.org/drawingml/2006/main" noChangeAspect="1"/>
             </wp:cNvGraphicFramePr>
@@ -19183,7 +21008,7 @@
               <a:graphicData uri="http://schemas.openxmlformats.org/drawingml/2006/picture">
                 <pic:pic xmlns:pic="http://schemas.openxmlformats.org/drawingml/2006/picture">
                   <pic:nvPicPr>
-                    <pic:cNvPr id="29" name="uc8.jpg"/>
+                    <pic:cNvPr id="35" name="Collaboration Diagram-use case 8.jpg"/>
                     <pic:cNvPicPr/>
                   </pic:nvPicPr>
                   <pic:blipFill>
@@ -19450,10 +21275,10 @@
           <w:sz w:val="28"/>
         </w:rPr>
         <w:drawing>
-          <wp:inline distT="0" distB="0" distL="0" distR="0" wp14:anchorId="6F7CF38A" wp14:editId="106D497C">
+          <wp:inline distT="0" distB="0" distL="0" distR="0" wp14:anchorId="2511E245" wp14:editId="75084488">
             <wp:extent cx="6336000" cy="3759660"/>
             <wp:effectExtent l="0" t="0" r="8255" b="0"/>
-            <wp:docPr id="30" name="รูปภาพ 30"/>
+            <wp:docPr id="36" name="รูปภาพ 36"/>
             <wp:cNvGraphicFramePr>
               <a:graphicFrameLocks xmlns:a="http://schemas.openxmlformats.org/drawingml/2006/main" noChangeAspect="1"/>
             </wp:cNvGraphicFramePr>
@@ -19461,7 +21286,7 @@
               <a:graphicData uri="http://schemas.openxmlformats.org/drawingml/2006/picture">
                 <pic:pic xmlns:pic="http://schemas.openxmlformats.org/drawingml/2006/picture">
                   <pic:nvPicPr>
-                    <pic:cNvPr id="30" name="uc9.jpg"/>
+                    <pic:cNvPr id="36" name="Collaboration Diagram-use case 9.jpg"/>
                     <pic:cNvPicPr/>
                   </pic:nvPicPr>
                   <pic:blipFill>
@@ -20028,7 +21853,6 @@
           <w:noProof/>
           <w:sz w:val="28"/>
         </w:rPr>
-        <w:lastRenderedPageBreak/>
         <w:drawing>
           <wp:inline distT="0" distB="0" distL="0" distR="0" wp14:anchorId="7429CC81" wp14:editId="48C80C1D">
             <wp:extent cx="6408000" cy="7179245"/>
@@ -20801,7 +22625,7 @@
 </file>
 
 <file path=customXml/itemProps1.xml><?xml version="1.0" encoding="utf-8"?>
-<ds:datastoreItem xmlns:ds="http://schemas.openxmlformats.org/officeDocument/2006/customXml" ds:itemID="{208D538C-23B6-429C-94DB-BE46E94372F2}">
+<ds:datastoreItem xmlns:ds="http://schemas.openxmlformats.org/officeDocument/2006/customXml" ds:itemID="{7B71AEF0-B96E-433B-A74F-EF06F1F4A0B3}">
   <ds:schemaRefs>
     <ds:schemaRef ds:uri="http://schemas.openxmlformats.org/officeDocument/2006/bibliography"/>
   </ds:schemaRefs>

</xml_diff>